<commit_message>
Did templates for LB6 and LB7_8
</commit_message>
<xml_diff>
--- a/LB5/Фурсик_Андрей_ЛБ5_Отчёт.docx
+++ b/LB5/Фурсик_Андрей_ЛБ5_Отчёт.docx
@@ -3414,155 +3414,152 @@
       <w:r>
         <w:t>UML</w:t>
       </w:r>
+      <w:r>
+        <w:rPr>
+          <w:lang w:val="ru-RU"/>
+        </w:rPr>
+        <w:t xml:space="preserve"> в соответствии с потребностями проекта или особенностями технологии разработки.</w:t>
+      </w:r>
+    </w:p>
+    <w:p>
+      <w:pPr>
+        <w:pStyle w:val="2"/>
+        <w:rPr>
+          <w:lang w:val="ru-RU"/>
+        </w:rPr>
+      </w:pPr>
+      <w:r>
+        <w:rPr>
+          <w:lang w:val="ru-RU"/>
+        </w:rPr>
+        <w:t>1.5</w:t>
+      </w:r>
+      <w:r>
+        <w:rPr>
+          <w:lang w:val="ru-RU"/>
+        </w:rPr>
+        <w:t xml:space="preserve"> Что означают понятия «стереотип» и «тег</w:t>
+      </w:r>
+      <w:r>
+        <w:rPr>
+          <w:lang w:val="ru-RU"/>
+        </w:rPr>
+        <w:t>ированное значение» в контексте</w:t>
+      </w:r>
+      <w:r>
+        <w:rPr>
+          <w:lang w:val="ru-RU"/>
+        </w:rPr>
+        <w:t xml:space="preserve"> </w:t>
+      </w:r>
+      <w:r>
+        <w:rPr>
+          <w:lang w:val="ru-RU"/>
+        </w:rPr>
+        <w:t>расширенных диаграмм?</w:t>
+      </w:r>
+    </w:p>
+    <w:p>
+      <w:pPr>
+        <w:rPr>
+          <w:lang w:val="ru-RU"/>
+        </w:rPr>
+      </w:pPr>
+      <w:r>
+        <w:rPr>
+          <w:lang w:val="ru-RU"/>
+        </w:rPr>
+        <w:t>С</w:t>
+      </w:r>
+      <w:r>
+        <w:rPr>
+          <w:lang w:val="ru-RU"/>
+        </w:rPr>
+        <w:t>тереотипы (</w:t>
+      </w:r>
+      <w:proofErr w:type="spellStart"/>
+      <w:r>
+        <w:rPr>
+          <w:lang w:val="ru-RU"/>
+        </w:rPr>
+        <w:t>stereotype</w:t>
+      </w:r>
+      <w:proofErr w:type="spellEnd"/>
+      <w:r>
+        <w:rPr>
+          <w:lang w:val="ru-RU"/>
+        </w:rPr>
+        <w:t>) - расширяют словарь UML, позволяя на основе существующих элементов языка создавать новые, ориентированные для решения конкретной проблемы; помеченные (тегированные) значения (</w:t>
+      </w:r>
+      <w:proofErr w:type="spellStart"/>
+      <w:r>
+        <w:rPr>
+          <w:lang w:val="ru-RU"/>
+        </w:rPr>
+        <w:t>tagged</w:t>
+      </w:r>
+      <w:proofErr w:type="spellEnd"/>
+      <w:r>
+        <w:rPr>
+          <w:lang w:val="ru-RU"/>
+        </w:rPr>
+        <w:t xml:space="preserve"> </w:t>
+      </w:r>
+      <w:proofErr w:type="spellStart"/>
+      <w:r>
+        <w:rPr>
+          <w:lang w:val="ru-RU"/>
+        </w:rPr>
+        <w:t>value</w:t>
+      </w:r>
+      <w:proofErr w:type="spellEnd"/>
+      <w:r>
+        <w:rPr>
+          <w:lang w:val="ru-RU"/>
+        </w:rPr>
+        <w:t>) - расширяют свойства основных конструкций UML, позволяя включать дополнительную информацию в спецификацию элемента.</w:t>
+      </w:r>
+    </w:p>
+    <w:p>
+      <w:pPr>
+        <w:pStyle w:val="1"/>
+        <w:rPr>
+          <w:lang w:val="ru-RU"/>
+        </w:rPr>
+      </w:pPr>
+      <w:r>
+        <w:rPr>
+          <w:lang w:val="ru-RU"/>
+        </w:rPr>
+        <w:t xml:space="preserve">2. </w:t>
+      </w:r>
+      <w:r>
+        <w:rPr>
+          <w:lang w:val="ru-RU"/>
+        </w:rPr>
+        <w:t>Постановка задачи</w:t>
+      </w:r>
+    </w:p>
+    <w:p>
+      <w:pPr>
+        <w:rPr>
+          <w:lang w:val="ru-RU"/>
+        </w:rPr>
+      </w:pPr>
+      <w:r>
+        <w:rPr>
+          <w:lang w:val="ru-RU"/>
+        </w:rPr>
+        <w:t>Ввиду того, что классов в программе большое количество, и многие из них одинаковы по структуре (классы для таблиц из базы данных), будут рассмотрены те, которые непосредственно отличаются друг от друга по структуре и схеме вз</w:t>
+      </w:r>
+      <w:r>
+        <w:rPr>
+          <w:lang w:val="ru-RU"/>
+        </w:rPr>
+        <w:t>аимодействия с другими классами.</w:t>
+      </w:r>
       <w:bookmarkStart w:id="0" w:name="_GoBack"/>
       <w:bookmarkEnd w:id="0"/>
-      <w:r>
-        <w:rPr>
-          <w:lang w:val="ru-RU"/>
-        </w:rPr>
-        <w:t xml:space="preserve"> в соответствии с потребностями проекта или особенностями технологии разработки.</w:t>
-      </w:r>
-    </w:p>
-    <w:p>
-      <w:pPr>
-        <w:pStyle w:val="2"/>
-        <w:rPr>
-          <w:lang w:val="ru-RU"/>
-        </w:rPr>
-      </w:pPr>
-      <w:r>
-        <w:rPr>
-          <w:lang w:val="ru-RU"/>
-        </w:rPr>
-        <w:t>1.5</w:t>
-      </w:r>
-      <w:r>
-        <w:rPr>
-          <w:lang w:val="ru-RU"/>
-        </w:rPr>
-        <w:t xml:space="preserve"> Что означают понятия «стереотип» и «тег</w:t>
-      </w:r>
-      <w:r>
-        <w:rPr>
-          <w:lang w:val="ru-RU"/>
-        </w:rPr>
-        <w:t>ированное значение» в контексте</w:t>
-      </w:r>
-      <w:r>
-        <w:rPr>
-          <w:lang w:val="ru-RU"/>
-        </w:rPr>
-        <w:t xml:space="preserve"> </w:t>
-      </w:r>
-      <w:r>
-        <w:rPr>
-          <w:lang w:val="ru-RU"/>
-        </w:rPr>
-        <w:t>расширенных диаграмм?</w:t>
-      </w:r>
-    </w:p>
-    <w:p>
-      <w:pPr>
-        <w:rPr>
-          <w:lang w:val="ru-RU"/>
-        </w:rPr>
-      </w:pPr>
-      <w:r>
-        <w:rPr>
-          <w:lang w:val="ru-RU"/>
-        </w:rPr>
-        <w:t>С</w:t>
-      </w:r>
-      <w:r>
-        <w:rPr>
-          <w:lang w:val="ru-RU"/>
-        </w:rPr>
-        <w:t>тереотипы (</w:t>
-      </w:r>
-      <w:proofErr w:type="spellStart"/>
-      <w:r>
-        <w:rPr>
-          <w:lang w:val="ru-RU"/>
-        </w:rPr>
-        <w:t>stereotype</w:t>
-      </w:r>
-      <w:proofErr w:type="spellEnd"/>
-      <w:r>
-        <w:rPr>
-          <w:lang w:val="ru-RU"/>
-        </w:rPr>
-        <w:t>) - расширяют словарь UML, позволяя на основе существующих элементов языка создавать новые, ориентированные для решения конкретной проблемы; помеченные (тегированные) значения (</w:t>
-      </w:r>
-      <w:proofErr w:type="spellStart"/>
-      <w:r>
-        <w:rPr>
-          <w:lang w:val="ru-RU"/>
-        </w:rPr>
-        <w:t>tagged</w:t>
-      </w:r>
-      <w:proofErr w:type="spellEnd"/>
-      <w:r>
-        <w:rPr>
-          <w:lang w:val="ru-RU"/>
-        </w:rPr>
-        <w:t xml:space="preserve"> </w:t>
-      </w:r>
-      <w:proofErr w:type="spellStart"/>
-      <w:r>
-        <w:rPr>
-          <w:lang w:val="ru-RU"/>
-        </w:rPr>
-        <w:t>value</w:t>
-      </w:r>
-      <w:proofErr w:type="spellEnd"/>
-      <w:r>
-        <w:rPr>
-          <w:lang w:val="ru-RU"/>
-        </w:rPr>
-        <w:t>) - расширяют свойства основных конструкций UML, позволяя включать дополнительную информацию в спецификацию элемента.</w:t>
-      </w:r>
-    </w:p>
-    <w:p>
-      <w:pPr>
-        <w:pStyle w:val="1"/>
-        <w:rPr>
-          <w:lang w:val="ru-RU"/>
-        </w:rPr>
-      </w:pPr>
-      <w:r>
-        <w:rPr>
-          <w:lang w:val="ru-RU"/>
-        </w:rPr>
-        <w:t xml:space="preserve">2. </w:t>
-      </w:r>
-      <w:r>
-        <w:rPr>
-          <w:lang w:val="ru-RU"/>
-        </w:rPr>
-        <w:t>Постановка задачи</w:t>
-      </w:r>
-    </w:p>
-    <w:p>
-      <w:pPr>
-        <w:rPr>
-          <w:lang w:val="ru-RU"/>
-        </w:rPr>
-      </w:pPr>
-      <w:r>
-        <w:rPr>
-          <w:lang w:val="ru-RU"/>
-        </w:rPr>
-        <w:t xml:space="preserve">При помощи </w:t>
-      </w:r>
-      <w:r>
-        <w:t>UML</w:t>
-      </w:r>
-      <w:r>
-        <w:rPr>
-          <w:lang w:val="ru-RU"/>
-        </w:rPr>
-        <w:t>-диаграмм были рассмотрены роли пользователя и администратора.</w:t>
-      </w:r>
     </w:p>
     <w:p>
       <w:pPr>

</xml_diff>

<commit_message>
Working with class diagrams
</commit_message>
<xml_diff>
--- a/LB5/Фурсик_Андрей_ЛБ5_Отчёт.docx
+++ b/LB5/Фурсик_Андрей_ЛБ5_Отчёт.docx
@@ -276,7 +276,7 @@
           <w:szCs w:val="28"/>
           <w:lang w:val="ru-RU"/>
         </w:rPr>
-        <w:t xml:space="preserve">Объектно-ориентированное моделирование. </w:t>
+        <w:t xml:space="preserve">Объектно-ориентированное моделирование. Структурные диаграммы </w:t>
       </w:r>
       <w:r>
         <w:rPr>
@@ -284,266 +284,249 @@
           <w:b/>
           <w:bCs/>
           <w:szCs w:val="28"/>
-          <w:lang w:val="ru-RU"/>
-        </w:rPr>
-        <w:t xml:space="preserve">Структурные диаграммы </w:t>
-      </w:r>
-      <w:r>
+        </w:rPr>
+        <w:t>UML</w:t>
+      </w:r>
+      <w:r>
+        <w:rPr>
+          <w:rFonts w:cs="Times New Roman"/>
+          <w:b/>
+          <w:szCs w:val="28"/>
+          <w:lang w:val="ru-RU"/>
+        </w:rPr>
+        <w:t>»</w:t>
+      </w:r>
+    </w:p>
+    <w:p>
+      <w:pPr>
+        <w:jc w:val="right"/>
+        <w:rPr>
+          <w:rFonts w:cs="Times New Roman"/>
+          <w:lang w:val="ru-RU"/>
+        </w:rPr>
+      </w:pPr>
+    </w:p>
+    <w:p>
+      <w:pPr>
+        <w:jc w:val="right"/>
+        <w:rPr>
+          <w:rFonts w:cs="Times New Roman"/>
+          <w:lang w:val="ru-RU"/>
+        </w:rPr>
+      </w:pPr>
+    </w:p>
+    <w:p>
+      <w:pPr>
+        <w:jc w:val="right"/>
+        <w:rPr>
+          <w:rFonts w:cs="Times New Roman"/>
+          <w:lang w:val="ru-RU"/>
+        </w:rPr>
+      </w:pPr>
+    </w:p>
+    <w:p>
+      <w:pPr>
+        <w:jc w:val="right"/>
+        <w:rPr>
+          <w:rFonts w:cs="Times New Roman"/>
+          <w:lang w:val="ru-RU"/>
+        </w:rPr>
+      </w:pPr>
+    </w:p>
+    <w:p>
+      <w:pPr>
+        <w:jc w:val="right"/>
+        <w:rPr>
+          <w:rFonts w:cs="Times New Roman"/>
+          <w:lang w:val="ru-RU"/>
+        </w:rPr>
+      </w:pPr>
+    </w:p>
+    <w:p>
+      <w:pPr>
+        <w:jc w:val="right"/>
+        <w:rPr>
+          <w:rFonts w:cs="Times New Roman"/>
+          <w:lang w:val="ru-RU"/>
+        </w:rPr>
+      </w:pPr>
+      <w:r>
+        <w:rPr>
+          <w:rFonts w:cs="Times New Roman"/>
+          <w:szCs w:val="28"/>
+          <w:lang w:val="ru-RU"/>
+        </w:rPr>
+        <w:t xml:space="preserve">Выполнил: </w:t>
+      </w:r>
+    </w:p>
+    <w:p>
+      <w:pPr>
+        <w:jc w:val="right"/>
+        <w:rPr>
+          <w:rFonts w:cs="Times New Roman"/>
+          <w:lang w:val="ru-RU"/>
+        </w:rPr>
+      </w:pPr>
+      <w:r>
+        <w:rPr>
+          <w:rFonts w:cs="Times New Roman"/>
+          <w:szCs w:val="28"/>
+          <w:lang w:val="ru-RU"/>
+        </w:rPr>
+        <w:t>студент 4</w:t>
+      </w:r>
+      <w:r>
+        <w:rPr>
+          <w:rFonts w:cs="Times New Roman"/>
+          <w:szCs w:val="28"/>
+          <w:lang w:val="ru-RU"/>
+        </w:rPr>
+        <w:t xml:space="preserve"> курса </w:t>
+      </w:r>
+      <w:r>
+        <w:rPr>
+          <w:rFonts w:cs="Times New Roman"/>
+          <w:szCs w:val="28"/>
+          <w:lang w:val="ru-RU"/>
+        </w:rPr>
+        <w:t>7</w:t>
+      </w:r>
+      <w:r>
+        <w:rPr>
+          <w:rFonts w:cs="Times New Roman"/>
+          <w:szCs w:val="28"/>
+          <w:lang w:val="ru-RU"/>
+        </w:rPr>
+        <w:t xml:space="preserve"> группы ФИТ</w:t>
+      </w:r>
+    </w:p>
+    <w:p>
+      <w:pPr>
+        <w:jc w:val="right"/>
+        <w:rPr>
+          <w:rFonts w:cs="Times New Roman"/>
+          <w:szCs w:val="28"/>
+          <w:lang w:val="ru-RU"/>
+        </w:rPr>
+      </w:pPr>
+      <w:proofErr w:type="spellStart"/>
+      <w:r>
+        <w:rPr>
+          <w:rFonts w:cs="Times New Roman"/>
+          <w:szCs w:val="28"/>
+          <w:lang w:val="ru-RU"/>
+        </w:rPr>
+        <w:t>Фурсик</w:t>
+      </w:r>
+      <w:proofErr w:type="spellEnd"/>
+      <w:r>
+        <w:rPr>
+          <w:rFonts w:cs="Times New Roman"/>
+          <w:szCs w:val="28"/>
+          <w:lang w:val="ru-RU"/>
+        </w:rPr>
+        <w:t xml:space="preserve"> А.А</w:t>
+      </w:r>
+    </w:p>
+    <w:p>
+      <w:pPr>
+        <w:jc w:val="right"/>
+        <w:rPr>
+          <w:rFonts w:cs="Times New Roman"/>
+          <w:szCs w:val="28"/>
+          <w:lang w:val="ru-RU"/>
+        </w:rPr>
+      </w:pPr>
+    </w:p>
+    <w:p>
+      <w:pPr>
+        <w:jc w:val="right"/>
+        <w:rPr>
+          <w:rFonts w:cs="Times New Roman"/>
+          <w:szCs w:val="28"/>
+          <w:lang w:val="ru-RU"/>
+        </w:rPr>
+      </w:pPr>
+      <w:r>
+        <w:rPr>
+          <w:rFonts w:cs="Times New Roman"/>
+          <w:szCs w:val="28"/>
+          <w:lang w:val="ru-RU"/>
+        </w:rPr>
+        <w:t>Цель:</w:t>
+      </w:r>
+    </w:p>
+    <w:p>
+      <w:pPr>
+        <w:rPr>
+          <w:lang w:val="ru-RU"/>
+        </w:rPr>
+      </w:pPr>
+      <w:r>
+        <w:rPr>
+          <w:lang w:val="ru-RU"/>
+        </w:rPr>
+        <w:t>Изучение методологии объектно-ориентированног</w:t>
+      </w:r>
+      <w:r>
+        <w:rPr>
+          <w:lang w:val="ru-RU"/>
+        </w:rPr>
+        <w:t>о моделирования средствами UML.</w:t>
+      </w:r>
+      <w:r>
+        <w:rPr>
+          <w:lang w:val="ru-RU"/>
+        </w:rPr>
+        <w:t xml:space="preserve"> Ознакомление с основными принципами объектно-</w:t>
+      </w:r>
+      <w:r>
+        <w:rPr>
+          <w:lang w:val="ru-RU"/>
+        </w:rPr>
+        <w:t>ориентированного проектирования</w:t>
+      </w:r>
+      <w:r>
+        <w:rPr>
+          <w:lang w:val="ru-RU"/>
+        </w:rPr>
+        <w:t xml:space="preserve"> прог</w:t>
+      </w:r>
+      <w:r>
+        <w:rPr>
+          <w:lang w:val="ru-RU"/>
+        </w:rPr>
+        <w:t xml:space="preserve">раммного обеспечения, получение </w:t>
+      </w:r>
+      <w:r>
+        <w:rPr>
+          <w:lang w:val="ru-RU"/>
+        </w:rPr>
+        <w:t>навы</w:t>
+      </w:r>
+      <w:r>
+        <w:rPr>
+          <w:lang w:val="ru-RU"/>
+        </w:rPr>
+        <w:t>ков проектирования структуры</w:t>
+      </w:r>
+      <w:r>
+        <w:rPr>
+          <w:lang w:val="ru-RU"/>
+        </w:rPr>
+        <w:t xml:space="preserve"> информационной системы с применением UML.</w:t>
+      </w:r>
+    </w:p>
+    <w:p>
+      <w:pPr>
         <w:rPr>
           <w:rFonts w:cs="Times New Roman"/>
           <w:b/>
           <w:bCs/>
           <w:szCs w:val="28"/>
-        </w:rPr>
-        <w:t>UML</w:t>
-      </w:r>
-      <w:r>
-        <w:rPr>
-          <w:rFonts w:cs="Times New Roman"/>
-          <w:b/>
-          <w:szCs w:val="28"/>
-          <w:lang w:val="ru-RU"/>
-        </w:rPr>
-        <w:t>»</w:t>
-      </w:r>
-    </w:p>
-    <w:p>
-      <w:pPr>
-        <w:jc w:val="right"/>
-        <w:rPr>
-          <w:rFonts w:cs="Times New Roman"/>
-          <w:lang w:val="ru-RU"/>
-        </w:rPr>
-      </w:pPr>
-    </w:p>
-    <w:p>
-      <w:pPr>
-        <w:jc w:val="right"/>
-        <w:rPr>
-          <w:rFonts w:cs="Times New Roman"/>
-          <w:lang w:val="ru-RU"/>
-        </w:rPr>
-      </w:pPr>
-    </w:p>
-    <w:p>
-      <w:pPr>
-        <w:jc w:val="right"/>
-        <w:rPr>
-          <w:rFonts w:cs="Times New Roman"/>
-          <w:lang w:val="ru-RU"/>
-        </w:rPr>
-      </w:pPr>
-    </w:p>
-    <w:p>
-      <w:pPr>
-        <w:jc w:val="right"/>
-        <w:rPr>
-          <w:rFonts w:cs="Times New Roman"/>
-          <w:lang w:val="ru-RU"/>
-        </w:rPr>
-      </w:pPr>
-    </w:p>
-    <w:p>
-      <w:pPr>
-        <w:jc w:val="right"/>
-        <w:rPr>
-          <w:rFonts w:cs="Times New Roman"/>
-          <w:lang w:val="ru-RU"/>
-        </w:rPr>
-      </w:pPr>
-    </w:p>
-    <w:p>
-      <w:pPr>
-        <w:jc w:val="right"/>
-        <w:rPr>
-          <w:rFonts w:cs="Times New Roman"/>
-          <w:lang w:val="ru-RU"/>
-        </w:rPr>
-      </w:pPr>
-      <w:r>
-        <w:rPr>
-          <w:rFonts w:cs="Times New Roman"/>
-          <w:szCs w:val="28"/>
-          <w:lang w:val="ru-RU"/>
-        </w:rPr>
-        <w:t xml:space="preserve">Выполнил: </w:t>
-      </w:r>
-    </w:p>
-    <w:p>
-      <w:pPr>
-        <w:jc w:val="right"/>
-        <w:rPr>
-          <w:rFonts w:cs="Times New Roman"/>
-          <w:lang w:val="ru-RU"/>
-        </w:rPr>
-      </w:pPr>
-      <w:r>
-        <w:rPr>
-          <w:rFonts w:cs="Times New Roman"/>
-          <w:szCs w:val="28"/>
-          <w:lang w:val="ru-RU"/>
-        </w:rPr>
-        <w:t>студент 4</w:t>
-      </w:r>
-      <w:r>
-        <w:rPr>
-          <w:rFonts w:cs="Times New Roman"/>
-          <w:szCs w:val="28"/>
-          <w:lang w:val="ru-RU"/>
-        </w:rPr>
-        <w:t xml:space="preserve"> курса </w:t>
-      </w:r>
-      <w:r>
-        <w:rPr>
-          <w:rFonts w:cs="Times New Roman"/>
-          <w:szCs w:val="28"/>
-          <w:lang w:val="ru-RU"/>
-        </w:rPr>
-        <w:t>7</w:t>
-      </w:r>
-      <w:r>
-        <w:rPr>
-          <w:rFonts w:cs="Times New Roman"/>
-          <w:szCs w:val="28"/>
-          <w:lang w:val="ru-RU"/>
-        </w:rPr>
-        <w:t xml:space="preserve"> группы ФИТ</w:t>
-      </w:r>
-    </w:p>
-    <w:p>
-      <w:pPr>
-        <w:jc w:val="right"/>
-        <w:rPr>
-          <w:rFonts w:cs="Times New Roman"/>
-          <w:szCs w:val="28"/>
-          <w:lang w:val="ru-RU"/>
-        </w:rPr>
-      </w:pPr>
-      <w:proofErr w:type="spellStart"/>
-      <w:r>
-        <w:rPr>
-          <w:rFonts w:cs="Times New Roman"/>
-          <w:szCs w:val="28"/>
-          <w:lang w:val="ru-RU"/>
-        </w:rPr>
-        <w:t>Фурсик</w:t>
-      </w:r>
-      <w:proofErr w:type="spellEnd"/>
-      <w:r>
-        <w:rPr>
-          <w:rFonts w:cs="Times New Roman"/>
-          <w:szCs w:val="28"/>
-          <w:lang w:val="ru-RU"/>
-        </w:rPr>
-        <w:t xml:space="preserve"> А.А</w:t>
-      </w:r>
-    </w:p>
-    <w:p>
-      <w:pPr>
-        <w:jc w:val="right"/>
-        <w:rPr>
-          <w:rFonts w:cs="Times New Roman"/>
-          <w:szCs w:val="28"/>
-          <w:lang w:val="ru-RU"/>
-        </w:rPr>
-      </w:pPr>
-    </w:p>
-    <w:p>
-      <w:pPr>
-        <w:jc w:val="right"/>
-        <w:rPr>
-          <w:rFonts w:cs="Times New Roman"/>
-          <w:szCs w:val="28"/>
-          <w:lang w:val="ru-RU"/>
-        </w:rPr>
-      </w:pPr>
-      <w:r>
-        <w:rPr>
-          <w:rFonts w:cs="Times New Roman"/>
-          <w:szCs w:val="28"/>
-          <w:lang w:val="ru-RU"/>
-        </w:rPr>
-        <w:t>Цель:</w:t>
-      </w:r>
-    </w:p>
-    <w:p>
-      <w:pPr>
-        <w:rPr>
-          <w:lang w:val="ru-RU"/>
-        </w:rPr>
-      </w:pPr>
-      <w:r>
-        <w:rPr>
-          <w:lang w:val="ru-RU"/>
-        </w:rPr>
-        <w:t>Изучение методологии объектно-ориентированног</w:t>
-      </w:r>
-      <w:r>
-        <w:rPr>
-          <w:lang w:val="ru-RU"/>
-        </w:rPr>
-        <w:t>о моделирования средствами UML.</w:t>
-      </w:r>
-      <w:r>
-        <w:rPr>
-          <w:lang w:val="ru-RU"/>
-        </w:rPr>
-        <w:t xml:space="preserve"> </w:t>
-      </w:r>
-      <w:r>
-        <w:rPr>
-          <w:lang w:val="ru-RU"/>
-        </w:rPr>
-        <w:t>Ознакомление с основными принципами объектно-</w:t>
-      </w:r>
-      <w:r>
-        <w:rPr>
-          <w:lang w:val="ru-RU"/>
-        </w:rPr>
-        <w:t>ориентированного проектирования</w:t>
-      </w:r>
-      <w:r>
-        <w:rPr>
-          <w:lang w:val="ru-RU"/>
-        </w:rPr>
-        <w:t xml:space="preserve"> </w:t>
-      </w:r>
-      <w:r>
-        <w:rPr>
-          <w:lang w:val="ru-RU"/>
-        </w:rPr>
-        <w:t>прог</w:t>
-      </w:r>
-      <w:r>
-        <w:rPr>
-          <w:lang w:val="ru-RU"/>
-        </w:rPr>
-        <w:t xml:space="preserve">раммного обеспечения, получение </w:t>
-      </w:r>
-      <w:r>
-        <w:rPr>
-          <w:lang w:val="ru-RU"/>
-        </w:rPr>
-        <w:t>навы</w:t>
-      </w:r>
-      <w:r>
-        <w:rPr>
-          <w:lang w:val="ru-RU"/>
-        </w:rPr>
-        <w:t>ков проектирования структуры</w:t>
-      </w:r>
-      <w:r>
-        <w:rPr>
-          <w:lang w:val="ru-RU"/>
-        </w:rPr>
-        <w:t xml:space="preserve"> </w:t>
-      </w:r>
-      <w:r>
-        <w:rPr>
-          <w:lang w:val="ru-RU"/>
-        </w:rPr>
-        <w:t>информационной системы с применением UML.</w:t>
-      </w:r>
+          <w:lang w:val="ru-RU"/>
+        </w:rPr>
+      </w:pPr>
     </w:p>
     <w:p>
       <w:pPr>
@@ -602,6 +585,7 @@
     </w:p>
     <w:p>
       <w:pPr>
+        <w:jc w:val="center"/>
         <w:rPr>
           <w:rFonts w:cs="Times New Roman"/>
           <w:b/>
@@ -613,10 +597,9 @@
     </w:p>
     <w:p>
       <w:pPr>
-        <w:jc w:val="center"/>
-        <w:rPr>
-          <w:rFonts w:cs="Times New Roman"/>
-          <w:b/>
+        <w:ind w:firstLine="0"/>
+        <w:rPr>
+          <w:rFonts w:cs="Times New Roman"/>
           <w:bCs/>
           <w:szCs w:val="28"/>
           <w:lang w:val="ru-RU"/>
@@ -626,6 +609,7 @@
     <w:p>
       <w:pPr>
         <w:ind w:firstLine="0"/>
+        <w:jc w:val="center"/>
         <w:rPr>
           <w:rFonts w:cs="Times New Roman"/>
           <w:bCs/>
@@ -633,25 +617,13 @@
           <w:lang w:val="ru-RU"/>
         </w:rPr>
       </w:pPr>
-    </w:p>
-    <w:p>
-      <w:pPr>
-        <w:ind w:firstLine="0"/>
-        <w:jc w:val="center"/>
+      <w:r>
         <w:rPr>
           <w:rFonts w:cs="Times New Roman"/>
           <w:bCs/>
           <w:szCs w:val="28"/>
           <w:lang w:val="ru-RU"/>
         </w:rPr>
-      </w:pPr>
-      <w:r>
-        <w:rPr>
-          <w:rFonts w:cs="Times New Roman"/>
-          <w:bCs/>
-          <w:szCs w:val="28"/>
-          <w:lang w:val="ru-RU"/>
-        </w:rPr>
         <w:t>Минск 2021</w:t>
       </w:r>
     </w:p>
@@ -712,7 +684,13 @@
         <w:t xml:space="preserve">Структурные </w:t>
       </w:r>
       <w:r>
-        <w:t xml:space="preserve">UML </w:t>
+        <w:t>UML</w:t>
+      </w:r>
+      <w:r>
+        <w:rPr>
+          <w:lang w:val="ru-RU"/>
+        </w:rPr>
+        <w:t xml:space="preserve"> </w:t>
       </w:r>
       <w:r>
         <w:rPr>
@@ -750,29 +728,320 @@
         <w:rPr>
           <w:lang w:val="ru-RU"/>
         </w:rPr>
+        <w:t>- Диаграмма компонентов</w:t>
+      </w:r>
+      <w:r>
+        <w:rPr>
+          <w:lang w:val="ru-RU"/>
+        </w:rPr>
+        <w:t>;</w:t>
+      </w:r>
+    </w:p>
+    <w:p>
+      <w:pPr>
+        <w:rPr>
+          <w:lang w:val="ru-RU"/>
+        </w:rPr>
+      </w:pPr>
+      <w:r>
+        <w:rPr>
+          <w:lang w:val="ru-RU"/>
+        </w:rPr>
+        <w:t>- Диаграмма объектов</w:t>
+      </w:r>
+      <w:r>
+        <w:rPr>
+          <w:lang w:val="ru-RU"/>
+        </w:rPr>
+        <w:t>;</w:t>
+      </w:r>
+    </w:p>
+    <w:p>
+      <w:pPr>
+        <w:rPr>
+          <w:lang w:val="ru-RU"/>
+        </w:rPr>
+      </w:pPr>
+      <w:r>
+        <w:rPr>
+          <w:lang w:val="ru-RU"/>
+        </w:rPr>
+        <w:t>- Диаграмма развёртывания</w:t>
+      </w:r>
+      <w:r>
+        <w:rPr>
+          <w:lang w:val="ru-RU"/>
+        </w:rPr>
+        <w:t>;</w:t>
+      </w:r>
+    </w:p>
+    <w:p>
+      <w:pPr>
+        <w:rPr>
+          <w:lang w:val="ru-RU"/>
+        </w:rPr>
+      </w:pPr>
+      <w:r>
+        <w:rPr>
+          <w:lang w:val="ru-RU"/>
+        </w:rPr>
+        <w:t>- Диаграмма пакетов</w:t>
+      </w:r>
+      <w:r>
+        <w:rPr>
+          <w:lang w:val="ru-RU"/>
+        </w:rPr>
+        <w:t>;</w:t>
+      </w:r>
+    </w:p>
+    <w:p>
+      <w:pPr>
+        <w:rPr>
+          <w:lang w:val="ru-RU"/>
+        </w:rPr>
+      </w:pPr>
+      <w:r>
+        <w:rPr>
+          <w:lang w:val="ru-RU"/>
+        </w:rPr>
+        <w:t>- Диаграмма профиля</w:t>
+      </w:r>
+      <w:r>
+        <w:rPr>
+          <w:lang w:val="ru-RU"/>
+        </w:rPr>
+        <w:t>;</w:t>
+      </w:r>
+    </w:p>
+    <w:p>
+      <w:pPr>
+        <w:rPr>
+          <w:lang w:val="ru-RU"/>
+        </w:rPr>
+      </w:pPr>
+      <w:r>
+        <w:rPr>
+          <w:lang w:val="ru-RU"/>
+        </w:rPr>
+        <w:t>- Составная структурная диаграмма</w:t>
+      </w:r>
+      <w:r>
+        <w:rPr>
+          <w:lang w:val="ru-RU"/>
+        </w:rPr>
+        <w:t>;</w:t>
+      </w:r>
+      <w:r>
+        <w:rPr>
+          <w:lang w:val="ru-RU"/>
+        </w:rPr>
+        <w:t xml:space="preserve"> </w:t>
+      </w:r>
+    </w:p>
+    <w:p>
+      <w:pPr>
+        <w:pStyle w:val="2"/>
+        <w:rPr>
+          <w:lang w:val="ru-RU"/>
+        </w:rPr>
+      </w:pPr>
+      <w:r>
+        <w:rPr>
+          <w:lang w:val="ru-RU"/>
+        </w:rPr>
+        <w:t>1.2</w:t>
+      </w:r>
+      <w:r>
+        <w:rPr>
+          <w:lang w:val="ru-RU"/>
+        </w:rPr>
+        <w:t xml:space="preserve"> Укажите </w:t>
+      </w:r>
+      <w:r>
+        <w:rPr>
+          <w:lang w:val="ru-RU"/>
+        </w:rPr>
+        <w:t>назначение структурных диаграмм</w:t>
+      </w:r>
+      <w:r>
+        <w:rPr>
+          <w:lang w:val="ru-RU"/>
+        </w:rPr>
+        <w:t>.</w:t>
+      </w:r>
+    </w:p>
+    <w:p>
+      <w:pPr>
+        <w:rPr>
+          <w:lang w:val="ru-RU"/>
+        </w:rPr>
+      </w:pPr>
+      <w:r>
+        <w:rPr>
+          <w:lang w:val="ru-RU"/>
+        </w:rPr>
+        <w:t xml:space="preserve">Структурные диаграммы </w:t>
+      </w:r>
+      <w:r>
+        <w:rPr>
+          <w:lang w:val="ru-RU"/>
+        </w:rPr>
+        <w:t>представляют статическую структуру программного обеспечения или системы, они также показывают различные уровни абстракции и реализации. Они используются, чтобы помочь визуализировать различные структуры, составляющие систему, например, базу данных или приложение. Они показывают иерархию компонентов или модулей и то, как они связаны и взаимодействуют между собой. Эти инструменты обеспечивают руководство работы и гарантируют, что все части системы функционируют так, как задумано по отношению ко всем остальным частям.</w:t>
+      </w:r>
+    </w:p>
+    <w:p>
+      <w:pPr>
+        <w:pStyle w:val="2"/>
+        <w:rPr>
+          <w:lang w:val="ru-RU"/>
+        </w:rPr>
+      </w:pPr>
+      <w:r>
+        <w:rPr>
+          <w:lang w:val="ru-RU"/>
+        </w:rPr>
+        <w:t>1.3</w:t>
+      </w:r>
+      <w:r>
+        <w:rPr>
+          <w:lang w:val="ru-RU"/>
+        </w:rPr>
+        <w:t xml:space="preserve"> Опишите нотации, которые используются для построения </w:t>
+      </w:r>
+      <w:r>
+        <w:t>Classes</w:t>
+      </w:r>
+      <w:r>
+        <w:rPr>
+          <w:lang w:val="ru-RU"/>
+        </w:rPr>
+        <w:t xml:space="preserve"> диаграмм.</w:t>
+      </w:r>
+    </w:p>
+    <w:p>
+      <w:pPr>
+        <w:rPr>
+          <w:lang w:val="ru-RU"/>
+        </w:rPr>
+      </w:pPr>
+      <w:r>
+        <w:rPr>
+          <w:lang w:val="ru-RU"/>
+        </w:rPr>
+        <w:t>UML включае</w:t>
+      </w:r>
+      <w:r>
+        <w:rPr>
+          <w:lang w:val="ru-RU"/>
+        </w:rPr>
+        <w:t>т три вида строительных блоков:</w:t>
+      </w:r>
+    </w:p>
+    <w:p>
+      <w:pPr>
+        <w:rPr>
+          <w:lang w:val="ru-RU"/>
+        </w:rPr>
+      </w:pPr>
+      <w:r>
+        <w:rPr>
+          <w:lang w:val="ru-RU"/>
+        </w:rPr>
+        <w:t>1</w:t>
+      </w:r>
+      <w:r>
+        <w:rPr>
+          <w:lang w:val="ru-RU"/>
+        </w:rPr>
+        <w:t xml:space="preserve">) </w:t>
+      </w:r>
+      <w:r>
+        <w:rPr>
+          <w:lang w:val="ru-RU"/>
+        </w:rPr>
+        <w:t>Диаграммы;</w:t>
+      </w:r>
+    </w:p>
+    <w:p>
+      <w:pPr>
+        <w:rPr>
+          <w:lang w:val="ru-RU"/>
+        </w:rPr>
+      </w:pPr>
+      <w:r>
+        <w:rPr>
+          <w:lang w:val="ru-RU"/>
+        </w:rPr>
+        <w:t>2</w:t>
+      </w:r>
+      <w:r>
+        <w:rPr>
+          <w:lang w:val="ru-RU"/>
+        </w:rPr>
+        <w:t xml:space="preserve">) </w:t>
+      </w:r>
+      <w:r>
+        <w:rPr>
+          <w:lang w:val="ru-RU"/>
+        </w:rPr>
+        <w:t>Сущности</w:t>
+      </w:r>
+      <w:r>
+        <w:rPr>
+          <w:lang w:val="ru-RU"/>
+        </w:rPr>
+        <w:t>:</w:t>
+      </w:r>
+    </w:p>
+    <w:p>
+      <w:pPr>
+        <w:ind w:left="707"/>
+        <w:rPr>
+          <w:lang w:val="ru-RU"/>
+        </w:rPr>
+      </w:pPr>
+      <w:r>
+        <w:rPr>
+          <w:lang w:val="ru-RU"/>
+        </w:rPr>
         <w:t xml:space="preserve">- </w:t>
       </w:r>
       <w:r>
         <w:rPr>
           <w:lang w:val="ru-RU"/>
         </w:rPr>
-        <w:t>Диаграмма</w:t>
-      </w:r>
-      <w:r>
-        <w:rPr>
-          <w:lang w:val="ru-RU"/>
-        </w:rPr>
-        <w:t xml:space="preserve"> компонентов</w:t>
-      </w:r>
-      <w:r>
-        <w:rPr>
-          <w:lang w:val="ru-RU"/>
-        </w:rPr>
-        <w:t>;</w:t>
-      </w:r>
-    </w:p>
-    <w:p>
-      <w:pPr>
+        <w:t>Структурные</w:t>
+      </w:r>
+      <w:r>
+        <w:rPr>
+          <w:lang w:val="ru-RU"/>
+        </w:rPr>
+        <w:t>:</w:t>
+      </w:r>
+    </w:p>
+    <w:p>
+      <w:pPr>
+        <w:ind w:left="707"/>
+        <w:rPr>
+          <w:lang w:val="ru-RU"/>
+        </w:rPr>
+      </w:pPr>
+      <w:r>
+        <w:rPr>
+          <w:lang w:val="ru-RU"/>
+        </w:rPr>
+        <w:t>Э</w:t>
+      </w:r>
+      <w:r>
+        <w:rPr>
+          <w:lang w:val="ru-RU"/>
+        </w:rPr>
+        <w:t>то «имена существительные» в модели UML. В основном, статические части модели, представляющие либо концептуальные, либо физические элементы. Основным видом структурной сущности в диаграммах классов является класс.</w:t>
+      </w:r>
+    </w:p>
+    <w:p>
+      <w:pPr>
+        <w:ind w:left="707"/>
         <w:rPr>
           <w:lang w:val="ru-RU"/>
         </w:rPr>
@@ -787,23 +1056,47 @@
         <w:rPr>
           <w:lang w:val="ru-RU"/>
         </w:rPr>
-        <w:t>Диаграмма</w:t>
-      </w:r>
-      <w:r>
-        <w:rPr>
-          <w:lang w:val="ru-RU"/>
-        </w:rPr>
-        <w:t xml:space="preserve"> объектов</w:t>
-      </w:r>
-      <w:r>
-        <w:rPr>
-          <w:lang w:val="ru-RU"/>
-        </w:rPr>
-        <w:t>;</w:t>
-      </w:r>
-    </w:p>
-    <w:p>
-      <w:pPr>
+        <w:t>Поведенческие</w:t>
+      </w:r>
+      <w:r>
+        <w:rPr>
+          <w:lang w:val="ru-RU"/>
+        </w:rPr>
+        <w:t>:</w:t>
+      </w:r>
+    </w:p>
+    <w:p>
+      <w:pPr>
+        <w:ind w:left="707"/>
+        <w:rPr>
+          <w:lang w:val="ru-RU"/>
+        </w:rPr>
+      </w:pPr>
+      <w:r>
+        <w:rPr>
+          <w:lang w:val="ru-RU"/>
+        </w:rPr>
+        <w:t>Д</w:t>
+      </w:r>
+      <w:r>
+        <w:rPr>
+          <w:lang w:val="ru-RU"/>
+        </w:rPr>
+        <w:t xml:space="preserve">инамические части моделей </w:t>
+      </w:r>
+      <w:r>
+        <w:t>UML</w:t>
+      </w:r>
+      <w:r>
+        <w:rPr>
+          <w:lang w:val="ru-RU"/>
+        </w:rPr>
+        <w:t>. Это «глаголы» моделей, представляющие поведение модели во времени и пространстве. Основной из них является взаимодействие – поведение, которое заключается в обмене сообщениями между наборами объектов или ролей в определенном контексте для достижения некоторой цели. Сообщение изображается в виде линии со стрелкой, почти всегда сопровождаемой именем операции.</w:t>
+      </w:r>
+    </w:p>
+    <w:p>
+      <w:pPr>
+        <w:ind w:left="707"/>
         <w:rPr>
           <w:lang w:val="ru-RU"/>
         </w:rPr>
@@ -818,375 +1111,12 @@
         <w:rPr>
           <w:lang w:val="ru-RU"/>
         </w:rPr>
-        <w:t>Диаграмма</w:t>
-      </w:r>
-      <w:r>
-        <w:rPr>
-          <w:lang w:val="ru-RU"/>
-        </w:rPr>
-        <w:t xml:space="preserve"> развёртывания</w:t>
-      </w:r>
-      <w:r>
-        <w:rPr>
-          <w:lang w:val="ru-RU"/>
-        </w:rPr>
-        <w:t>;</w:t>
-      </w:r>
-    </w:p>
-    <w:p>
-      <w:pPr>
-        <w:rPr>
-          <w:lang w:val="ru-RU"/>
-        </w:rPr>
-      </w:pPr>
-      <w:r>
-        <w:rPr>
-          <w:lang w:val="ru-RU"/>
-        </w:rPr>
-        <w:t xml:space="preserve">- </w:t>
-      </w:r>
-      <w:r>
-        <w:rPr>
-          <w:lang w:val="ru-RU"/>
-        </w:rPr>
-        <w:t>Диаграмма</w:t>
-      </w:r>
-      <w:r>
-        <w:rPr>
-          <w:lang w:val="ru-RU"/>
-        </w:rPr>
-        <w:t xml:space="preserve"> пакетов</w:t>
-      </w:r>
-      <w:r>
-        <w:rPr>
-          <w:lang w:val="ru-RU"/>
-        </w:rPr>
-        <w:t>;</w:t>
-      </w:r>
-    </w:p>
-    <w:p>
-      <w:pPr>
-        <w:rPr>
-          <w:lang w:val="ru-RU"/>
-        </w:rPr>
-      </w:pPr>
-      <w:r>
-        <w:rPr>
-          <w:lang w:val="ru-RU"/>
-        </w:rPr>
-        <w:t xml:space="preserve">- </w:t>
-      </w:r>
-      <w:r>
-        <w:rPr>
-          <w:lang w:val="ru-RU"/>
-        </w:rPr>
-        <w:t>Диаграмма</w:t>
-      </w:r>
-      <w:r>
-        <w:rPr>
-          <w:lang w:val="ru-RU"/>
-        </w:rPr>
-        <w:t xml:space="preserve"> профиля</w:t>
-      </w:r>
-      <w:r>
-        <w:rPr>
-          <w:lang w:val="ru-RU"/>
-        </w:rPr>
-        <w:t>;</w:t>
-      </w:r>
-    </w:p>
-    <w:p>
-      <w:pPr>
-        <w:rPr>
-          <w:lang w:val="ru-RU"/>
-        </w:rPr>
-      </w:pPr>
-      <w:r>
-        <w:rPr>
-          <w:lang w:val="ru-RU"/>
-        </w:rPr>
-        <w:t>- Составная структурная д</w:t>
-      </w:r>
-      <w:r>
-        <w:rPr>
-          <w:lang w:val="ru-RU"/>
-        </w:rPr>
-        <w:t>иаграмма</w:t>
-      </w:r>
-      <w:r>
-        <w:rPr>
-          <w:lang w:val="ru-RU"/>
-        </w:rPr>
-        <w:t>;</w:t>
-      </w:r>
-      <w:r>
-        <w:rPr>
-          <w:lang w:val="ru-RU"/>
-        </w:rPr>
-        <w:t xml:space="preserve"> </w:t>
-      </w:r>
-    </w:p>
-    <w:p>
-      <w:pPr>
-        <w:pStyle w:val="2"/>
-        <w:rPr>
-          <w:lang w:val="ru-RU"/>
-        </w:rPr>
-      </w:pPr>
-      <w:r>
-        <w:rPr>
-          <w:lang w:val="ru-RU"/>
-        </w:rPr>
-        <w:t>1.2</w:t>
-      </w:r>
-      <w:r>
-        <w:rPr>
-          <w:lang w:val="ru-RU"/>
-        </w:rPr>
-        <w:t xml:space="preserve"> Укажите </w:t>
-      </w:r>
-      <w:r>
-        <w:rPr>
-          <w:lang w:val="ru-RU"/>
-        </w:rPr>
-        <w:t>назначение структурных диаграмм</w:t>
-      </w:r>
-      <w:r>
-        <w:rPr>
-          <w:lang w:val="ru-RU"/>
-        </w:rPr>
-        <w:t>.</w:t>
-      </w:r>
-    </w:p>
-    <w:p>
-      <w:pPr>
-        <w:rPr>
-          <w:lang w:val="ru-RU"/>
-        </w:rPr>
-      </w:pPr>
-      <w:r>
-        <w:rPr>
-          <w:lang w:val="ru-RU"/>
-        </w:rPr>
-        <w:t xml:space="preserve">Структурные диаграммы </w:t>
-      </w:r>
-      <w:r>
-        <w:rPr>
-          <w:lang w:val="ru-RU"/>
-        </w:rPr>
-        <w:t>представляют статическую структуру программного обеспечения или системы, они также показывают различные уровни абстракции и реализации. Они используются, чтобы помочь визуализировать различные структуры, составляющие систему, например, базу данных или приложение. Они показывают иерархию компонентов или модулей и то, как они связаны и взаимодействуют между собой. Эти инструменты обеспечивают руководство работы и гарантируют, что все части системы функционируют так, как задумано по отношению ко всем остальным частям.</w:t>
-      </w:r>
-    </w:p>
-    <w:p>
-      <w:pPr>
-        <w:pStyle w:val="2"/>
-        <w:rPr>
-          <w:lang w:val="ru-RU"/>
-        </w:rPr>
-      </w:pPr>
-      <w:r>
-        <w:rPr>
-          <w:lang w:val="ru-RU"/>
-        </w:rPr>
-        <w:t>1.3</w:t>
-      </w:r>
-      <w:r>
-        <w:rPr>
-          <w:lang w:val="ru-RU"/>
-        </w:rPr>
-        <w:t xml:space="preserve"> Опишите нотации, которые используются для построения </w:t>
-      </w:r>
-      <w:r>
-        <w:t>Classes</w:t>
-      </w:r>
-      <w:r>
-        <w:rPr>
-          <w:lang w:val="ru-RU"/>
-        </w:rPr>
-        <w:t xml:space="preserve"> диаграмм.</w:t>
-      </w:r>
-    </w:p>
-    <w:p>
-      <w:pPr>
-        <w:rPr>
-          <w:lang w:val="ru-RU"/>
-        </w:rPr>
-      </w:pPr>
-      <w:r>
-        <w:rPr>
-          <w:lang w:val="ru-RU"/>
-        </w:rPr>
-        <w:t>UML включае</w:t>
-      </w:r>
-      <w:r>
-        <w:rPr>
-          <w:lang w:val="ru-RU"/>
-        </w:rPr>
-        <w:t>т три вида строительных блоков:</w:t>
-      </w:r>
-    </w:p>
-    <w:p>
-      <w:pPr>
-        <w:rPr>
-          <w:lang w:val="ru-RU"/>
-        </w:rPr>
-      </w:pPr>
-      <w:r>
-        <w:rPr>
-          <w:lang w:val="ru-RU"/>
-        </w:rPr>
-        <w:t>1</w:t>
-      </w:r>
-      <w:r>
-        <w:rPr>
-          <w:lang w:val="ru-RU"/>
-        </w:rPr>
-        <w:t xml:space="preserve">) </w:t>
-      </w:r>
-      <w:r>
-        <w:rPr>
-          <w:lang w:val="ru-RU"/>
-        </w:rPr>
-        <w:t>Диаграммы;</w:t>
-      </w:r>
-    </w:p>
-    <w:p>
-      <w:pPr>
-        <w:rPr>
-          <w:lang w:val="ru-RU"/>
-        </w:rPr>
-      </w:pPr>
-      <w:r>
-        <w:rPr>
-          <w:lang w:val="ru-RU"/>
-        </w:rPr>
-        <w:t>2</w:t>
-      </w:r>
-      <w:r>
-        <w:rPr>
-          <w:lang w:val="ru-RU"/>
-        </w:rPr>
-        <w:t xml:space="preserve">) </w:t>
-      </w:r>
-      <w:r>
-        <w:rPr>
-          <w:lang w:val="ru-RU"/>
-        </w:rPr>
-        <w:t>Сущности</w:t>
-      </w:r>
-      <w:r>
-        <w:rPr>
-          <w:lang w:val="ru-RU"/>
-        </w:rPr>
-        <w:t>:</w:t>
-      </w:r>
-    </w:p>
-    <w:p>
-      <w:pPr>
-        <w:ind w:left="707"/>
-      </w:pPr>
-      <w:r>
-        <w:t xml:space="preserve">- </w:t>
-      </w:r>
-      <w:r>
-        <w:rPr>
-          <w:lang w:val="ru-RU"/>
-        </w:rPr>
-        <w:t>Структурные</w:t>
-      </w:r>
-      <w:r>
-        <w:t>:</w:t>
-      </w:r>
-    </w:p>
-    <w:p>
-      <w:pPr>
-        <w:ind w:left="707"/>
-        <w:rPr>
-          <w:lang w:val="ru-RU"/>
-        </w:rPr>
-      </w:pPr>
-      <w:r>
-        <w:rPr>
-          <w:lang w:val="ru-RU"/>
-        </w:rPr>
-        <w:t>Э</w:t>
-      </w:r>
-      <w:r>
-        <w:rPr>
-          <w:lang w:val="ru-RU"/>
-        </w:rPr>
-        <w:t>то «имена существительные» в модели UML. В основном, статические части модели, представляющие либо концептуальные, либо физические элементы. Основным видом структурной сущности в диаграммах классов является класс.</w:t>
-      </w:r>
-    </w:p>
-    <w:p>
-      <w:pPr>
-        <w:ind w:left="707"/>
-      </w:pPr>
-      <w:r>
-        <w:rPr>
-          <w:lang w:val="ru-RU"/>
-        </w:rPr>
-        <w:t xml:space="preserve">- </w:t>
-      </w:r>
-      <w:r>
-        <w:rPr>
-          <w:lang w:val="ru-RU"/>
-        </w:rPr>
-        <w:t>Поведенческие</w:t>
-      </w:r>
-      <w:r>
-        <w:t>:</w:t>
-      </w:r>
-    </w:p>
-    <w:p>
-      <w:pPr>
-        <w:ind w:left="707"/>
-        <w:rPr>
-          <w:lang w:val="ru-RU"/>
-        </w:rPr>
-      </w:pPr>
-      <w:r>
-        <w:rPr>
-          <w:lang w:val="ru-RU"/>
-        </w:rPr>
-        <w:t>Д</w:t>
-      </w:r>
-      <w:r>
-        <w:rPr>
-          <w:lang w:val="ru-RU"/>
-        </w:rPr>
-        <w:t xml:space="preserve">инамические части моделей </w:t>
-      </w:r>
-      <w:r>
-        <w:t>UML</w:t>
-      </w:r>
-      <w:r>
-        <w:rPr>
-          <w:lang w:val="ru-RU"/>
-        </w:rPr>
-        <w:t>. Это «глаголы» моделей, представляющие поведение модели во времени и пространстве. Основной из них является взаимодействие – поведение, которое заключается в обмене сообщениями между наборами объектов или ролей в определенном контексте для достижения некоторой цели. Сообщение изображается в виде линии со стрелкой, почти всегда сопровождаемой именем операции.</w:t>
-      </w:r>
-    </w:p>
-    <w:p>
-      <w:pPr>
-        <w:ind w:left="707"/>
-        <w:rPr>
-          <w:lang w:val="ru-RU"/>
-        </w:rPr>
-      </w:pPr>
-      <w:r>
-        <w:rPr>
-          <w:lang w:val="ru-RU"/>
-        </w:rPr>
-        <w:t xml:space="preserve">- </w:t>
-      </w:r>
-      <w:r>
-        <w:rPr>
-          <w:lang w:val="ru-RU"/>
-        </w:rPr>
         <w:t>Аннотирующие</w:t>
       </w:r>
       <w:r>
+        <w:rPr>
+          <w:lang w:val="ru-RU"/>
+        </w:rPr>
         <w:t>:</w:t>
       </w:r>
     </w:p>
@@ -1227,13 +1157,7 @@
         <w:rPr>
           <w:lang w:val="ru-RU"/>
         </w:rPr>
-        <w:t xml:space="preserve">) </w:t>
-      </w:r>
-      <w:r>
-        <w:rPr>
-          <w:lang w:val="ru-RU"/>
-        </w:rPr>
-        <w:t>Связи.</w:t>
+        <w:t>) Связи.</w:t>
       </w:r>
     </w:p>
     <w:p>
@@ -1327,13 +1251,7 @@
         <w:rPr>
           <w:lang w:val="ru-RU"/>
         </w:rPr>
-        <w:t>имя класса</w:t>
-      </w:r>
-      <w:r>
-        <w:rPr>
-          <w:lang w:val="ru-RU"/>
-        </w:rPr>
-        <w:t>;</w:t>
+        <w:t>имя класса;</w:t>
       </w:r>
     </w:p>
     <w:p>
@@ -1352,13 +1270,7 @@
         <w:rPr>
           <w:lang w:val="ru-RU"/>
         </w:rPr>
-        <w:t>атрибуты (свойства) класса</w:t>
-      </w:r>
-      <w:r>
-        <w:rPr>
-          <w:lang w:val="ru-RU"/>
-        </w:rPr>
-        <w:t>;</w:t>
+        <w:t>атрибуты (свойства) класса;</w:t>
       </w:r>
     </w:p>
     <w:p>
@@ -1773,13 +1685,7 @@
         <w:rPr>
           <w:lang w:val="ru-RU"/>
         </w:rPr>
-        <w:t xml:space="preserve"> </w:t>
-      </w:r>
-      <w:r>
-        <w:rPr>
-          <w:lang w:val="ru-RU"/>
-        </w:rPr>
-        <w:t>Статические методы класса обозначаются подчеркиванием.</w:t>
+        <w:t xml:space="preserve"> Статические методы класса обозначаются подчеркиванием.</w:t>
       </w:r>
     </w:p>
     <w:p>
@@ -2096,6 +2002,7 @@
           <w:noProof/>
           <w:color w:val="auto"/>
           <w:sz w:val="24"/>
+          <w:lang w:val="ru-RU"/>
         </w:rPr>
         <w:t>1</w:t>
       </w:r>
@@ -2239,25 +2146,17 @@
           <w:i w:val="0"/>
           <w:color w:val="auto"/>
           <w:sz w:val="24"/>
-        </w:rPr>
-      </w:pPr>
-      <w:proofErr w:type="spellStart"/>
-      <w:r>
-        <w:rPr>
-          <w:i w:val="0"/>
-          <w:color w:val="auto"/>
-          <w:sz w:val="24"/>
-        </w:rPr>
-        <w:t>Рисунок</w:t>
-      </w:r>
-      <w:proofErr w:type="spellEnd"/>
-      <w:r>
-        <w:rPr>
-          <w:i w:val="0"/>
-          <w:color w:val="auto"/>
-          <w:sz w:val="24"/>
-        </w:rPr>
-        <w:t xml:space="preserve"> </w:t>
+          <w:lang w:val="ru-RU"/>
+        </w:rPr>
+      </w:pPr>
+      <w:r>
+        <w:rPr>
+          <w:i w:val="0"/>
+          <w:color w:val="auto"/>
+          <w:sz w:val="24"/>
+          <w:lang w:val="ru-RU"/>
+        </w:rPr>
+        <w:t xml:space="preserve">Рисунок </w:t>
       </w:r>
       <w:r>
         <w:rPr>
@@ -2281,8 +2180,43 @@
           <w:i w:val="0"/>
           <w:color w:val="auto"/>
           <w:sz w:val="24"/>
-        </w:rPr>
-        <w:instrText xml:space="preserve"> SEQ Рисунок \* ARABIC </w:instrText>
+          <w:lang w:val="ru-RU"/>
+        </w:rPr>
+        <w:instrText xml:space="preserve"> </w:instrText>
+      </w:r>
+      <w:r>
+        <w:rPr>
+          <w:i w:val="0"/>
+          <w:color w:val="auto"/>
+          <w:sz w:val="24"/>
+        </w:rPr>
+        <w:instrText>SEQ</w:instrText>
+      </w:r>
+      <w:r>
+        <w:rPr>
+          <w:i w:val="0"/>
+          <w:color w:val="auto"/>
+          <w:sz w:val="24"/>
+          <w:lang w:val="ru-RU"/>
+        </w:rPr>
+        <w:instrText xml:space="preserve"> Рисунок \* </w:instrText>
+      </w:r>
+      <w:r>
+        <w:rPr>
+          <w:i w:val="0"/>
+          <w:color w:val="auto"/>
+          <w:sz w:val="24"/>
+        </w:rPr>
+        <w:instrText>ARABIC</w:instrText>
+      </w:r>
+      <w:r>
+        <w:rPr>
+          <w:i w:val="0"/>
+          <w:color w:val="auto"/>
+          <w:sz w:val="24"/>
+          <w:lang w:val="ru-RU"/>
+        </w:rPr>
+        <w:instrText xml:space="preserve"> </w:instrText>
       </w:r>
       <w:r>
         <w:rPr>
@@ -2298,6 +2232,7 @@
           <w:noProof/>
           <w:color w:val="auto"/>
           <w:sz w:val="24"/>
+          <w:lang w:val="ru-RU"/>
         </w:rPr>
         <w:t>2</w:t>
       </w:r>
@@ -3450,73 +3385,67 @@
         <w:rPr>
           <w:lang w:val="ru-RU"/>
         </w:rPr>
+        <w:t xml:space="preserve"> расширенных диаграмм?</w:t>
+      </w:r>
+    </w:p>
+    <w:p>
+      <w:pPr>
+        <w:rPr>
+          <w:lang w:val="ru-RU"/>
+        </w:rPr>
+      </w:pPr>
+      <w:r>
+        <w:rPr>
+          <w:lang w:val="ru-RU"/>
+        </w:rPr>
+        <w:t>С</w:t>
+      </w:r>
+      <w:r>
+        <w:rPr>
+          <w:lang w:val="ru-RU"/>
+        </w:rPr>
+        <w:t>тереотипы (</w:t>
+      </w:r>
+      <w:proofErr w:type="spellStart"/>
+      <w:r>
+        <w:rPr>
+          <w:lang w:val="ru-RU"/>
+        </w:rPr>
+        <w:t>stereotype</w:t>
+      </w:r>
+      <w:proofErr w:type="spellEnd"/>
+      <w:r>
+        <w:rPr>
+          <w:lang w:val="ru-RU"/>
+        </w:rPr>
+        <w:t>) - расширяют словарь UML, позволяя на основе существующих элементов языка создавать новые, ориентированные для решения конкретной проблемы; помеченные (тегированные) значения (</w:t>
+      </w:r>
+      <w:proofErr w:type="spellStart"/>
+      <w:r>
+        <w:rPr>
+          <w:lang w:val="ru-RU"/>
+        </w:rPr>
+        <w:t>tagged</w:t>
+      </w:r>
+      <w:proofErr w:type="spellEnd"/>
+      <w:r>
+        <w:rPr>
+          <w:lang w:val="ru-RU"/>
+        </w:rPr>
         <w:t xml:space="preserve"> </w:t>
       </w:r>
-      <w:r>
-        <w:rPr>
-          <w:lang w:val="ru-RU"/>
-        </w:rPr>
-        <w:t>расширенных диаграмм?</w:t>
-      </w:r>
-    </w:p>
-    <w:p>
-      <w:pPr>
-        <w:rPr>
-          <w:lang w:val="ru-RU"/>
-        </w:rPr>
-      </w:pPr>
-      <w:r>
-        <w:rPr>
-          <w:lang w:val="ru-RU"/>
-        </w:rPr>
-        <w:t>С</w:t>
-      </w:r>
-      <w:r>
-        <w:rPr>
-          <w:lang w:val="ru-RU"/>
-        </w:rPr>
-        <w:t>тереотипы (</w:t>
-      </w:r>
       <w:proofErr w:type="spellStart"/>
       <w:r>
         <w:rPr>
           <w:lang w:val="ru-RU"/>
         </w:rPr>
-        <w:t>stereotype</w:t>
+        <w:t>value</w:t>
       </w:r>
       <w:proofErr w:type="spellEnd"/>
       <w:r>
         <w:rPr>
           <w:lang w:val="ru-RU"/>
         </w:rPr>
-        <w:t>) - расширяют словарь UML, позволяя на основе существующих элементов языка создавать новые, ориентированные для решения конкретной проблемы; помеченные (тегированные) значения (</w:t>
-      </w:r>
-      <w:proofErr w:type="spellStart"/>
-      <w:r>
-        <w:rPr>
-          <w:lang w:val="ru-RU"/>
-        </w:rPr>
-        <w:t>tagged</w:t>
-      </w:r>
-      <w:proofErr w:type="spellEnd"/>
-      <w:r>
-        <w:rPr>
-          <w:lang w:val="ru-RU"/>
-        </w:rPr>
-        <w:t xml:space="preserve"> </w:t>
-      </w:r>
-      <w:proofErr w:type="spellStart"/>
-      <w:r>
-        <w:rPr>
-          <w:lang w:val="ru-RU"/>
-        </w:rPr>
-        <w:t>value</w:t>
-      </w:r>
-      <w:proofErr w:type="spellEnd"/>
-      <w:r>
-        <w:rPr>
-          <w:lang w:val="ru-RU"/>
-        </w:rPr>
         <w:t>) - расширяют свойства основных конструкций UML, позволяя включать дополнительную информацию в спецификацию элемента.</w:t>
       </w:r>
     </w:p>
@@ -3550,32 +3479,82 @@
         <w:rPr>
           <w:lang w:val="ru-RU"/>
         </w:rPr>
-        <w:t>Ввиду того, что классов в программе большое количество, и многие из них одинаковы по структуре (классы для таблиц из базы данных), будут рассмотрены те, которые непосредственно отличаются друг от друга по структуре и схеме вз</w:t>
-      </w:r>
-      <w:r>
-        <w:rPr>
-          <w:lang w:val="ru-RU"/>
-        </w:rPr>
-        <w:t>аимодействия с другими классами.</w:t>
+        <w:t>В данной лабораторной работе были рассмотрены классы, связанные с взаимодействие</w:t>
+      </w:r>
+      <w:r>
+        <w:rPr>
+          <w:lang w:val="ru-RU"/>
+        </w:rPr>
+        <w:t>м с базой данных и</w:t>
+      </w:r>
+      <w:r>
+        <w:rPr>
+          <w:lang w:val="ru-RU"/>
+        </w:rPr>
+        <w:t xml:space="preserve"> утилиты, необходимые для обработки </w:t>
+      </w:r>
+      <w:r>
+        <w:t>http</w:t>
+      </w:r>
+      <w:r>
+        <w:rPr>
+          <w:lang w:val="ru-RU"/>
+        </w:rPr>
+        <w:t>-</w:t>
+      </w:r>
+      <w:r>
+        <w:rPr>
+          <w:lang w:val="ru-RU"/>
+        </w:rPr>
+        <w:t xml:space="preserve">запросов, </w:t>
+      </w:r>
+      <w:r>
+        <w:rPr>
+          <w:lang w:val="ru-RU"/>
+        </w:rPr>
+        <w:t>входящих</w:t>
+      </w:r>
+      <w:r>
+        <w:rPr>
+          <w:lang w:val="ru-RU"/>
+        </w:rPr>
+        <w:t xml:space="preserve"> и исходящих из </w:t>
+      </w:r>
+      <w:r>
+        <w:rPr>
+          <w:lang w:val="ru-RU"/>
+        </w:rPr>
+        <w:t xml:space="preserve">мобильного приложения. </w:t>
+      </w:r>
+    </w:p>
+    <w:p>
+      <w:pPr>
+        <w:pStyle w:val="1"/>
+        <w:rPr>
+          <w:lang w:val="ru-RU"/>
+        </w:rPr>
+      </w:pPr>
+      <w:r>
+        <w:rPr>
+          <w:lang w:val="ru-RU"/>
+        </w:rPr>
+        <w:t>3. Описание программны</w:t>
       </w:r>
       <w:bookmarkStart w:id="0" w:name="_GoBack"/>
       <w:bookmarkEnd w:id="0"/>
-    </w:p>
-    <w:p>
-      <w:pPr>
-        <w:pStyle w:val="1"/>
-        <w:rPr>
-          <w:lang w:val="ru-RU"/>
-        </w:rPr>
-      </w:pPr>
-      <w:r>
-        <w:rPr>
-          <w:lang w:val="ru-RU"/>
-        </w:rPr>
-        <w:t>3. Описание программных средств</w:t>
-      </w:r>
-    </w:p>
-    <w:p>
+      <w:r>
+        <w:rPr>
+          <w:lang w:val="ru-RU"/>
+        </w:rPr>
+        <w:t>х средств</w:t>
+      </w:r>
+    </w:p>
+    <w:p>
+      <w:pPr>
+        <w:rPr>
+          <w:lang w:val="ru-RU"/>
+        </w:rPr>
+      </w:pPr>
       <w:r>
         <w:rPr>
           <w:lang w:val="ru-RU"/>

</xml_diff>

<commit_message>
LB5 and LB6 are done
Need to change docs little bit. List of changes in Trello
</commit_message>
<xml_diff>
--- a/LB5/Фурсик_Андрей_ЛБ5_Отчёт.docx
+++ b/LB5/Фурсик_Андрей_ЛБ5_Отчёт.docx
@@ -1881,108 +1881,41 @@
     <w:p>
       <w:pPr>
         <w:pStyle w:val="a7"/>
-        <w:ind w:firstLine="0"/>
-        <w:jc w:val="center"/>
-        <w:rPr>
-          <w:i w:val="0"/>
-          <w:color w:val="auto"/>
-          <w:sz w:val="24"/>
-          <w:lang w:val="ru-RU"/>
-        </w:rPr>
-      </w:pPr>
-      <w:r>
-        <w:rPr>
-          <w:i w:val="0"/>
-          <w:color w:val="auto"/>
-          <w:sz w:val="24"/>
-          <w:lang w:val="ru-RU"/>
-        </w:rPr>
+        <w:rPr>
+          <w:i/>
+        </w:rPr>
+      </w:pPr>
+      <w:r>
         <w:t xml:space="preserve">Рисунок </w:t>
       </w:r>
       <w:r>
         <w:rPr>
-          <w:i w:val="0"/>
-          <w:color w:val="auto"/>
-          <w:sz w:val="24"/>
+          <w:i/>
         </w:rPr>
         <w:fldChar w:fldCharType="begin"/>
       </w:r>
       <w:r>
-        <w:rPr>
-          <w:i w:val="0"/>
-          <w:color w:val="auto"/>
-          <w:sz w:val="24"/>
-          <w:lang w:val="ru-RU"/>
-        </w:rPr>
-        <w:instrText xml:space="preserve"> </w:instrText>
-      </w:r>
-      <w:r>
-        <w:rPr>
-          <w:i w:val="0"/>
-          <w:color w:val="auto"/>
-          <w:sz w:val="24"/>
-        </w:rPr>
-        <w:instrText>SEQ</w:instrText>
-      </w:r>
-      <w:r>
-        <w:rPr>
-          <w:i w:val="0"/>
-          <w:color w:val="auto"/>
-          <w:sz w:val="24"/>
-          <w:lang w:val="ru-RU"/>
-        </w:rPr>
-        <w:instrText xml:space="preserve"> Рисунок \* </w:instrText>
-      </w:r>
-      <w:r>
-        <w:rPr>
-          <w:i w:val="0"/>
-          <w:color w:val="auto"/>
-          <w:sz w:val="24"/>
-        </w:rPr>
-        <w:instrText>ARABIC</w:instrText>
-      </w:r>
-      <w:r>
-        <w:rPr>
-          <w:i w:val="0"/>
-          <w:color w:val="auto"/>
-          <w:sz w:val="24"/>
-          <w:lang w:val="ru-RU"/>
-        </w:rPr>
-        <w:instrText xml:space="preserve"> </w:instrText>
-      </w:r>
-      <w:r>
-        <w:rPr>
-          <w:i w:val="0"/>
-          <w:color w:val="auto"/>
-          <w:sz w:val="24"/>
+        <w:instrText xml:space="preserve"> SEQ Рисунок \* ARABIC </w:instrText>
+      </w:r>
+      <w:r>
+        <w:rPr>
+          <w:i/>
         </w:rPr>
         <w:fldChar w:fldCharType="separate"/>
       </w:r>
       <w:r>
         <w:rPr>
-          <w:i w:val="0"/>
           <w:noProof/>
-          <w:color w:val="auto"/>
-          <w:sz w:val="24"/>
-          <w:lang w:val="ru-RU"/>
         </w:rPr>
         <w:t>1</w:t>
       </w:r>
       <w:r>
         <w:rPr>
-          <w:i w:val="0"/>
-          <w:color w:val="auto"/>
-          <w:sz w:val="24"/>
+          <w:i/>
         </w:rPr>
         <w:fldChar w:fldCharType="end"/>
       </w:r>
       <w:r>
-        <w:rPr>
-          <w:i w:val="0"/>
-          <w:color w:val="auto"/>
-          <w:sz w:val="24"/>
-          <w:lang w:val="ru-RU"/>
-        </w:rPr>
         <w:t>.1 - Зависимость</w:t>
       </w:r>
     </w:p>
@@ -2103,116 +2036,56 @@
     <w:p>
       <w:pPr>
         <w:pStyle w:val="a7"/>
-        <w:jc w:val="center"/>
-        <w:rPr>
-          <w:i w:val="0"/>
-          <w:color w:val="auto"/>
-          <w:sz w:val="24"/>
-          <w:lang w:val="ru-RU"/>
-        </w:rPr>
-      </w:pPr>
-      <w:r>
-        <w:rPr>
-          <w:i w:val="0"/>
-          <w:color w:val="auto"/>
-          <w:sz w:val="24"/>
-          <w:lang w:val="ru-RU"/>
-        </w:rPr>
+        <w:rPr>
+          <w:i/>
+        </w:rPr>
+      </w:pPr>
+      <w:r>
         <w:t xml:space="preserve">Рисунок </w:t>
       </w:r>
       <w:r>
-        <w:rPr>
-          <w:i w:val="0"/>
-          <w:color w:val="auto"/>
-          <w:sz w:val="24"/>
-          <w:lang w:val="ru-RU"/>
-        </w:rPr>
         <w:t>1.</w:t>
       </w:r>
       <w:r>
         <w:rPr>
-          <w:i w:val="0"/>
-          <w:color w:val="auto"/>
-          <w:sz w:val="24"/>
+          <w:i/>
         </w:rPr>
         <w:fldChar w:fldCharType="begin"/>
       </w:r>
       <w:r>
-        <w:rPr>
-          <w:i w:val="0"/>
-          <w:color w:val="auto"/>
-          <w:sz w:val="24"/>
-          <w:lang w:val="ru-RU"/>
-        </w:rPr>
         <w:instrText xml:space="preserve"> </w:instrText>
       </w:r>
       <w:r>
-        <w:rPr>
-          <w:i w:val="0"/>
-          <w:color w:val="auto"/>
-          <w:sz w:val="24"/>
-        </w:rPr>
         <w:instrText>SEQ</w:instrText>
       </w:r>
       <w:r>
-        <w:rPr>
-          <w:i w:val="0"/>
-          <w:color w:val="auto"/>
-          <w:sz w:val="24"/>
-          <w:lang w:val="ru-RU"/>
-        </w:rPr>
         <w:instrText xml:space="preserve"> Рисунок \* </w:instrText>
       </w:r>
       <w:r>
-        <w:rPr>
-          <w:i w:val="0"/>
-          <w:color w:val="auto"/>
-          <w:sz w:val="24"/>
-        </w:rPr>
         <w:instrText>ARABIC</w:instrText>
       </w:r>
       <w:r>
-        <w:rPr>
-          <w:i w:val="0"/>
-          <w:color w:val="auto"/>
-          <w:sz w:val="24"/>
-          <w:lang w:val="ru-RU"/>
-        </w:rPr>
         <w:instrText xml:space="preserve"> </w:instrText>
       </w:r>
       <w:r>
         <w:rPr>
-          <w:i w:val="0"/>
-          <w:color w:val="auto"/>
-          <w:sz w:val="24"/>
+          <w:i/>
         </w:rPr>
         <w:fldChar w:fldCharType="separate"/>
       </w:r>
       <w:r>
         <w:rPr>
-          <w:i w:val="0"/>
           <w:noProof/>
-          <w:color w:val="auto"/>
-          <w:sz w:val="24"/>
-          <w:lang w:val="ru-RU"/>
         </w:rPr>
         <w:t>2</w:t>
       </w:r>
       <w:r>
         <w:rPr>
-          <w:i w:val="0"/>
-          <w:color w:val="auto"/>
-          <w:sz w:val="24"/>
+          <w:i/>
         </w:rPr>
         <w:fldChar w:fldCharType="end"/>
       </w:r>
       <w:r>
-        <w:rPr>
-          <w:i w:val="0"/>
-          <w:color w:val="auto"/>
-          <w:sz w:val="24"/>
-          <w:lang w:val="ru-RU"/>
-        </w:rPr>
         <w:t>. - Ассоциация</w:t>
       </w:r>
     </w:p>
@@ -2353,107 +2226,41 @@
     <w:p>
       <w:pPr>
         <w:pStyle w:val="a7"/>
-        <w:jc w:val="center"/>
-        <w:rPr>
-          <w:i w:val="0"/>
-          <w:color w:val="auto"/>
-          <w:sz w:val="24"/>
-          <w:lang w:val="ru-RU"/>
-        </w:rPr>
-      </w:pPr>
-      <w:r>
-        <w:rPr>
-          <w:i w:val="0"/>
-          <w:color w:val="auto"/>
-          <w:sz w:val="24"/>
-          <w:lang w:val="ru-RU"/>
-        </w:rPr>
+        <w:rPr>
+          <w:i/>
+        </w:rPr>
+      </w:pPr>
+      <w:r>
         <w:t>Рисунок 1.</w:t>
       </w:r>
       <w:r>
         <w:rPr>
-          <w:i w:val="0"/>
-          <w:color w:val="auto"/>
-          <w:sz w:val="24"/>
+          <w:i/>
         </w:rPr>
         <w:fldChar w:fldCharType="begin"/>
       </w:r>
       <w:r>
-        <w:rPr>
-          <w:i w:val="0"/>
-          <w:color w:val="auto"/>
-          <w:sz w:val="24"/>
-          <w:lang w:val="ru-RU"/>
-        </w:rPr>
-        <w:instrText xml:space="preserve"> </w:instrText>
-      </w:r>
-      <w:r>
-        <w:rPr>
-          <w:i w:val="0"/>
-          <w:color w:val="auto"/>
-          <w:sz w:val="24"/>
-        </w:rPr>
-        <w:instrText>SEQ</w:instrText>
-      </w:r>
-      <w:r>
-        <w:rPr>
-          <w:i w:val="0"/>
-          <w:color w:val="auto"/>
-          <w:sz w:val="24"/>
-          <w:lang w:val="ru-RU"/>
-        </w:rPr>
-        <w:instrText xml:space="preserve"> Рисунок \* </w:instrText>
-      </w:r>
-      <w:r>
-        <w:rPr>
-          <w:i w:val="0"/>
-          <w:color w:val="auto"/>
-          <w:sz w:val="24"/>
-        </w:rPr>
-        <w:instrText>ARABIC</w:instrText>
-      </w:r>
-      <w:r>
-        <w:rPr>
-          <w:i w:val="0"/>
-          <w:color w:val="auto"/>
-          <w:sz w:val="24"/>
-          <w:lang w:val="ru-RU"/>
-        </w:rPr>
-        <w:instrText xml:space="preserve"> </w:instrText>
-      </w:r>
-      <w:r>
-        <w:rPr>
-          <w:i w:val="0"/>
-          <w:color w:val="auto"/>
-          <w:sz w:val="24"/>
+        <w:instrText xml:space="preserve"> SEQ Рисунок \* ARABIC </w:instrText>
+      </w:r>
+      <w:r>
+        <w:rPr>
+          <w:i/>
         </w:rPr>
         <w:fldChar w:fldCharType="separate"/>
       </w:r>
       <w:r>
         <w:rPr>
-          <w:i w:val="0"/>
           <w:noProof/>
-          <w:color w:val="auto"/>
-          <w:sz w:val="24"/>
-          <w:lang w:val="ru-RU"/>
         </w:rPr>
         <w:t>3</w:t>
       </w:r>
       <w:r>
         <w:rPr>
-          <w:i w:val="0"/>
-          <w:color w:val="auto"/>
-          <w:sz w:val="24"/>
+          <w:i/>
         </w:rPr>
         <w:fldChar w:fldCharType="end"/>
       </w:r>
       <w:r>
-        <w:rPr>
-          <w:i w:val="0"/>
-          <w:color w:val="auto"/>
-          <w:sz w:val="24"/>
-          <w:lang w:val="ru-RU"/>
-        </w:rPr>
         <w:t>. – Множественность ассоциаций</w:t>
       </w:r>
     </w:p>
@@ -2561,107 +2368,41 @@
     <w:p>
       <w:pPr>
         <w:pStyle w:val="a7"/>
-        <w:jc w:val="center"/>
-        <w:rPr>
-          <w:i w:val="0"/>
-          <w:color w:val="auto"/>
-          <w:sz w:val="24"/>
-          <w:lang w:val="ru-RU"/>
-        </w:rPr>
-      </w:pPr>
-      <w:r>
-        <w:rPr>
-          <w:i w:val="0"/>
-          <w:color w:val="auto"/>
-          <w:sz w:val="24"/>
-          <w:lang w:val="ru-RU"/>
-        </w:rPr>
+        <w:rPr>
+          <w:i/>
+        </w:rPr>
+      </w:pPr>
+      <w:r>
         <w:t>Рисунок 1.</w:t>
       </w:r>
       <w:r>
         <w:rPr>
-          <w:i w:val="0"/>
-          <w:color w:val="auto"/>
-          <w:sz w:val="24"/>
+          <w:i/>
         </w:rPr>
         <w:fldChar w:fldCharType="begin"/>
       </w:r>
       <w:r>
-        <w:rPr>
-          <w:i w:val="0"/>
-          <w:color w:val="auto"/>
-          <w:sz w:val="24"/>
-          <w:lang w:val="ru-RU"/>
-        </w:rPr>
-        <w:instrText xml:space="preserve"> </w:instrText>
-      </w:r>
-      <w:r>
-        <w:rPr>
-          <w:i w:val="0"/>
-          <w:color w:val="auto"/>
-          <w:sz w:val="24"/>
-        </w:rPr>
-        <w:instrText>SEQ</w:instrText>
-      </w:r>
-      <w:r>
-        <w:rPr>
-          <w:i w:val="0"/>
-          <w:color w:val="auto"/>
-          <w:sz w:val="24"/>
-          <w:lang w:val="ru-RU"/>
-        </w:rPr>
-        <w:instrText xml:space="preserve"> Рисунок \* </w:instrText>
-      </w:r>
-      <w:r>
-        <w:rPr>
-          <w:i w:val="0"/>
-          <w:color w:val="auto"/>
-          <w:sz w:val="24"/>
-        </w:rPr>
-        <w:instrText>ARABIC</w:instrText>
-      </w:r>
-      <w:r>
-        <w:rPr>
-          <w:i w:val="0"/>
-          <w:color w:val="auto"/>
-          <w:sz w:val="24"/>
-          <w:lang w:val="ru-RU"/>
-        </w:rPr>
-        <w:instrText xml:space="preserve"> </w:instrText>
-      </w:r>
-      <w:r>
-        <w:rPr>
-          <w:i w:val="0"/>
-          <w:color w:val="auto"/>
-          <w:sz w:val="24"/>
+        <w:instrText xml:space="preserve"> SEQ Рисунок \* ARABIC </w:instrText>
+      </w:r>
+      <w:r>
+        <w:rPr>
+          <w:i/>
         </w:rPr>
         <w:fldChar w:fldCharType="separate"/>
       </w:r>
       <w:r>
         <w:rPr>
-          <w:i w:val="0"/>
           <w:noProof/>
-          <w:color w:val="auto"/>
-          <w:sz w:val="24"/>
-          <w:lang w:val="ru-RU"/>
         </w:rPr>
         <w:t>4</w:t>
       </w:r>
       <w:r>
         <w:rPr>
-          <w:i w:val="0"/>
-          <w:color w:val="auto"/>
-          <w:sz w:val="24"/>
+          <w:i/>
         </w:rPr>
         <w:fldChar w:fldCharType="end"/>
       </w:r>
       <w:r>
-        <w:rPr>
-          <w:i w:val="0"/>
-          <w:color w:val="auto"/>
-          <w:sz w:val="24"/>
-          <w:lang w:val="ru-RU"/>
-        </w:rPr>
         <w:t>. - Агрегация</w:t>
       </w:r>
     </w:p>
@@ -2788,107 +2529,41 @@
     <w:p>
       <w:pPr>
         <w:pStyle w:val="a7"/>
-        <w:jc w:val="center"/>
-        <w:rPr>
-          <w:i w:val="0"/>
-          <w:color w:val="auto"/>
-          <w:sz w:val="24"/>
-          <w:lang w:val="ru-RU"/>
-        </w:rPr>
-      </w:pPr>
-      <w:r>
-        <w:rPr>
-          <w:i w:val="0"/>
-          <w:color w:val="auto"/>
-          <w:sz w:val="24"/>
-          <w:lang w:val="ru-RU"/>
-        </w:rPr>
+        <w:rPr>
+          <w:i/>
+        </w:rPr>
+      </w:pPr>
+      <w:r>
         <w:t>Рисунок 1.</w:t>
       </w:r>
       <w:r>
         <w:rPr>
-          <w:i w:val="0"/>
-          <w:color w:val="auto"/>
-          <w:sz w:val="24"/>
+          <w:i/>
         </w:rPr>
         <w:fldChar w:fldCharType="begin"/>
       </w:r>
       <w:r>
-        <w:rPr>
-          <w:i w:val="0"/>
-          <w:color w:val="auto"/>
-          <w:sz w:val="24"/>
-          <w:lang w:val="ru-RU"/>
-        </w:rPr>
-        <w:instrText xml:space="preserve"> </w:instrText>
-      </w:r>
-      <w:r>
-        <w:rPr>
-          <w:i w:val="0"/>
-          <w:color w:val="auto"/>
-          <w:sz w:val="24"/>
-        </w:rPr>
-        <w:instrText>SEQ</w:instrText>
-      </w:r>
-      <w:r>
-        <w:rPr>
-          <w:i w:val="0"/>
-          <w:color w:val="auto"/>
-          <w:sz w:val="24"/>
-          <w:lang w:val="ru-RU"/>
-        </w:rPr>
-        <w:instrText xml:space="preserve"> Рисунок \* </w:instrText>
-      </w:r>
-      <w:r>
-        <w:rPr>
-          <w:i w:val="0"/>
-          <w:color w:val="auto"/>
-          <w:sz w:val="24"/>
-        </w:rPr>
-        <w:instrText>ARABIC</w:instrText>
-      </w:r>
-      <w:r>
-        <w:rPr>
-          <w:i w:val="0"/>
-          <w:color w:val="auto"/>
-          <w:sz w:val="24"/>
-          <w:lang w:val="ru-RU"/>
-        </w:rPr>
-        <w:instrText xml:space="preserve"> </w:instrText>
-      </w:r>
-      <w:r>
-        <w:rPr>
-          <w:i w:val="0"/>
-          <w:color w:val="auto"/>
-          <w:sz w:val="24"/>
+        <w:instrText xml:space="preserve"> SEQ Рисунок \* ARABIC </w:instrText>
+      </w:r>
+      <w:r>
+        <w:rPr>
+          <w:i/>
         </w:rPr>
         <w:fldChar w:fldCharType="separate"/>
       </w:r>
       <w:r>
         <w:rPr>
-          <w:i w:val="0"/>
           <w:noProof/>
-          <w:color w:val="auto"/>
-          <w:sz w:val="24"/>
-          <w:lang w:val="ru-RU"/>
         </w:rPr>
         <w:t>5</w:t>
       </w:r>
       <w:r>
         <w:rPr>
-          <w:i w:val="0"/>
-          <w:color w:val="auto"/>
-          <w:sz w:val="24"/>
+          <w:i/>
         </w:rPr>
         <w:fldChar w:fldCharType="end"/>
       </w:r>
       <w:r>
-        <w:rPr>
-          <w:i w:val="0"/>
-          <w:color w:val="auto"/>
-          <w:sz w:val="24"/>
-          <w:lang w:val="ru-RU"/>
-        </w:rPr>
         <w:t>. - Композиция</w:t>
       </w:r>
     </w:p>
@@ -2975,107 +2650,41 @@
     <w:p>
       <w:pPr>
         <w:pStyle w:val="a7"/>
-        <w:jc w:val="center"/>
-        <w:rPr>
-          <w:i w:val="0"/>
-          <w:color w:val="auto"/>
-          <w:sz w:val="24"/>
-          <w:lang w:val="ru-RU"/>
-        </w:rPr>
-      </w:pPr>
-      <w:r>
-        <w:rPr>
-          <w:i w:val="0"/>
-          <w:color w:val="auto"/>
-          <w:sz w:val="24"/>
-          <w:lang w:val="ru-RU"/>
-        </w:rPr>
+        <w:rPr>
+          <w:i/>
+        </w:rPr>
+      </w:pPr>
+      <w:r>
         <w:t>Рисунок 1.</w:t>
       </w:r>
       <w:r>
         <w:rPr>
-          <w:i w:val="0"/>
-          <w:color w:val="auto"/>
-          <w:sz w:val="24"/>
+          <w:i/>
         </w:rPr>
         <w:fldChar w:fldCharType="begin"/>
       </w:r>
       <w:r>
-        <w:rPr>
-          <w:i w:val="0"/>
-          <w:color w:val="auto"/>
-          <w:sz w:val="24"/>
-          <w:lang w:val="ru-RU"/>
-        </w:rPr>
-        <w:instrText xml:space="preserve"> </w:instrText>
-      </w:r>
-      <w:r>
-        <w:rPr>
-          <w:i w:val="0"/>
-          <w:color w:val="auto"/>
-          <w:sz w:val="24"/>
-        </w:rPr>
-        <w:instrText>SEQ</w:instrText>
-      </w:r>
-      <w:r>
-        <w:rPr>
-          <w:i w:val="0"/>
-          <w:color w:val="auto"/>
-          <w:sz w:val="24"/>
-          <w:lang w:val="ru-RU"/>
-        </w:rPr>
-        <w:instrText xml:space="preserve"> Рисунок \* </w:instrText>
-      </w:r>
-      <w:r>
-        <w:rPr>
-          <w:i w:val="0"/>
-          <w:color w:val="auto"/>
-          <w:sz w:val="24"/>
-        </w:rPr>
-        <w:instrText>ARABIC</w:instrText>
-      </w:r>
-      <w:r>
-        <w:rPr>
-          <w:i w:val="0"/>
-          <w:color w:val="auto"/>
-          <w:sz w:val="24"/>
-          <w:lang w:val="ru-RU"/>
-        </w:rPr>
-        <w:instrText xml:space="preserve"> </w:instrText>
-      </w:r>
-      <w:r>
-        <w:rPr>
-          <w:i w:val="0"/>
-          <w:color w:val="auto"/>
-          <w:sz w:val="24"/>
+        <w:instrText xml:space="preserve"> SEQ Рисунок \* ARABIC </w:instrText>
+      </w:r>
+      <w:r>
+        <w:rPr>
+          <w:i/>
         </w:rPr>
         <w:fldChar w:fldCharType="separate"/>
       </w:r>
       <w:r>
         <w:rPr>
-          <w:i w:val="0"/>
           <w:noProof/>
-          <w:color w:val="auto"/>
-          <w:sz w:val="24"/>
-          <w:lang w:val="ru-RU"/>
         </w:rPr>
         <w:t>6</w:t>
       </w:r>
       <w:r>
         <w:rPr>
-          <w:i w:val="0"/>
-          <w:color w:val="auto"/>
-          <w:sz w:val="24"/>
+          <w:i/>
         </w:rPr>
         <w:fldChar w:fldCharType="end"/>
       </w:r>
       <w:r>
-        <w:rPr>
-          <w:i w:val="0"/>
-          <w:color w:val="auto"/>
-          <w:sz w:val="24"/>
-          <w:lang w:val="ru-RU"/>
-        </w:rPr>
         <w:t>. - Обобщение</w:t>
       </w:r>
     </w:p>
@@ -3156,107 +2765,41 @@
     <w:p>
       <w:pPr>
         <w:pStyle w:val="a7"/>
-        <w:jc w:val="center"/>
-        <w:rPr>
-          <w:i w:val="0"/>
-          <w:color w:val="auto"/>
-          <w:sz w:val="24"/>
-          <w:lang w:val="ru-RU"/>
-        </w:rPr>
-      </w:pPr>
-      <w:r>
-        <w:rPr>
-          <w:i w:val="0"/>
-          <w:color w:val="auto"/>
-          <w:sz w:val="24"/>
-          <w:lang w:val="ru-RU"/>
-        </w:rPr>
+        <w:rPr>
+          <w:i/>
+        </w:rPr>
+      </w:pPr>
+      <w:r>
         <w:t>Рисунок 1.</w:t>
       </w:r>
       <w:r>
         <w:rPr>
-          <w:i w:val="0"/>
-          <w:color w:val="auto"/>
-          <w:sz w:val="24"/>
+          <w:i/>
         </w:rPr>
         <w:fldChar w:fldCharType="begin"/>
       </w:r>
       <w:r>
-        <w:rPr>
-          <w:i w:val="0"/>
-          <w:color w:val="auto"/>
-          <w:sz w:val="24"/>
-          <w:lang w:val="ru-RU"/>
-        </w:rPr>
-        <w:instrText xml:space="preserve"> </w:instrText>
-      </w:r>
-      <w:r>
-        <w:rPr>
-          <w:i w:val="0"/>
-          <w:color w:val="auto"/>
-          <w:sz w:val="24"/>
-        </w:rPr>
-        <w:instrText>SEQ</w:instrText>
-      </w:r>
-      <w:r>
-        <w:rPr>
-          <w:i w:val="0"/>
-          <w:color w:val="auto"/>
-          <w:sz w:val="24"/>
-          <w:lang w:val="ru-RU"/>
-        </w:rPr>
-        <w:instrText xml:space="preserve"> Рисунок \* </w:instrText>
-      </w:r>
-      <w:r>
-        <w:rPr>
-          <w:i w:val="0"/>
-          <w:color w:val="auto"/>
-          <w:sz w:val="24"/>
-        </w:rPr>
-        <w:instrText>ARABIC</w:instrText>
-      </w:r>
-      <w:r>
-        <w:rPr>
-          <w:i w:val="0"/>
-          <w:color w:val="auto"/>
-          <w:sz w:val="24"/>
-          <w:lang w:val="ru-RU"/>
-        </w:rPr>
-        <w:instrText xml:space="preserve"> </w:instrText>
-      </w:r>
-      <w:r>
-        <w:rPr>
-          <w:i w:val="0"/>
-          <w:color w:val="auto"/>
-          <w:sz w:val="24"/>
+        <w:instrText xml:space="preserve"> SEQ Рисунок \* ARABIC </w:instrText>
+      </w:r>
+      <w:r>
+        <w:rPr>
+          <w:i/>
         </w:rPr>
         <w:fldChar w:fldCharType="separate"/>
       </w:r>
       <w:r>
         <w:rPr>
-          <w:i w:val="0"/>
           <w:noProof/>
-          <w:color w:val="auto"/>
-          <w:sz w:val="24"/>
-          <w:lang w:val="ru-RU"/>
         </w:rPr>
         <w:t>7</w:t>
       </w:r>
       <w:r>
         <w:rPr>
-          <w:i w:val="0"/>
-          <w:color w:val="auto"/>
-          <w:sz w:val="24"/>
+          <w:i/>
         </w:rPr>
         <w:fldChar w:fldCharType="end"/>
       </w:r>
       <w:r>
-        <w:rPr>
-          <w:i w:val="0"/>
-          <w:color w:val="auto"/>
-          <w:sz w:val="24"/>
-          <w:lang w:val="ru-RU"/>
-        </w:rPr>
         <w:t>. - Реализация</w:t>
       </w:r>
     </w:p>
@@ -4328,7 +3871,6 @@
           <w:between w:val="none" w:sz="0" w:space="0" w:color="auto"/>
         </w:pBdr>
         <w:spacing w:after="160" w:line="259" w:lineRule="auto"/>
-        <w:ind w:left="709" w:firstLine="0"/>
         <w:jc w:val="left"/>
         <w:rPr>
           <w:rFonts w:cs="Times New Roman"/>
@@ -4360,7 +3902,6 @@
           <w:between w:val="none" w:sz="0" w:space="0" w:color="auto"/>
         </w:pBdr>
         <w:spacing w:after="160" w:line="259" w:lineRule="auto"/>
-        <w:ind w:left="709" w:firstLine="0"/>
         <w:jc w:val="left"/>
         <w:rPr>
           <w:rFonts w:cs="Times New Roman"/>
@@ -4392,7 +3933,6 @@
           <w:between w:val="none" w:sz="0" w:space="0" w:color="auto"/>
         </w:pBdr>
         <w:spacing w:after="160" w:line="259" w:lineRule="auto"/>
-        <w:ind w:left="709" w:firstLine="0"/>
         <w:jc w:val="left"/>
         <w:rPr>
           <w:rFonts w:cs="Times New Roman"/>
@@ -6388,16 +5928,19 @@
         <w:rPr>
           <w:lang w:val="ru-RU"/>
         </w:rPr>
-        <w:t xml:space="preserve">Для создания блок схем по стандарту </w:t>
-      </w:r>
-      <w:r>
-        <w:t>IDEF</w:t>
-      </w:r>
-      <w:r>
-        <w:rPr>
-          <w:lang w:val="ru-RU"/>
-        </w:rPr>
-        <w:t xml:space="preserve">0 </w:t>
+        <w:t xml:space="preserve">Для создания </w:t>
+      </w:r>
+      <w:r>
+        <w:rPr>
+          <w:lang w:val="ru-RU"/>
+        </w:rPr>
+        <w:t>диаграммы классов и диаграммы пакетов</w:t>
+      </w:r>
+      <w:r>
+        <w:rPr>
+          <w:lang w:val="ru-RU"/>
+        </w:rPr>
+        <w:t xml:space="preserve"> </w:t>
       </w:r>
       <w:r>
         <w:rPr>
@@ -6568,6 +6111,337 @@
           <w:lang w:val="ru-RU"/>
         </w:rPr>
       </w:pPr>
+      <w:r>
+        <w:rPr>
+          <w:lang w:val="ru-RU"/>
+        </w:rPr>
+        <w:t>В данной лабораторной работе было необходимо построить диаграммы классов. Ввиду того, что классов оказалось много, диаграмма классов была разбита на несколько частей. На рисунке 4.1 представлена часть диаграммы с классами, отвечающими за работу с пользователем.</w:t>
+      </w:r>
+    </w:p>
+    <w:p>
+      <w:pPr>
+        <w:pStyle w:val="a3"/>
+        <w:keepNext/>
+      </w:pPr>
+      <w:r>
+        <w:object w:dxaOrig="17916" w:dyaOrig="7572" w14:anchorId="6BB48F19">
+          <v:shapetype id="_x0000_t75" coordsize="21600,21600" o:spt="75" o:preferrelative="t" path="m@4@5l@4@11@9@11@9@5xe" filled="f" stroked="f">
+            <v:stroke joinstyle="miter"/>
+            <v:formulas>
+              <v:f eqn="if lineDrawn pixelLineWidth 0"/>
+              <v:f eqn="sum @0 1 0"/>
+              <v:f eqn="sum 0 0 @1"/>
+              <v:f eqn="prod @2 1 2"/>
+              <v:f eqn="prod @3 21600 pixelWidth"/>
+              <v:f eqn="prod @3 21600 pixelHeight"/>
+              <v:f eqn="sum @0 0 1"/>
+              <v:f eqn="prod @6 1 2"/>
+              <v:f eqn="prod @7 21600 pixelWidth"/>
+              <v:f eqn="sum @8 21600 0"/>
+              <v:f eqn="prod @7 21600 pixelHeight"/>
+              <v:f eqn="sum @10 21600 0"/>
+            </v:formulas>
+            <v:path o:extrusionok="f" gradientshapeok="t" o:connecttype="rect"/>
+            <o:lock v:ext="edit" aspectratio="t"/>
+          </v:shapetype>
+          <v:shape id="_x0000_i1059" type="#_x0000_t75" style="width:467.45pt;height:197.75pt" o:ole="">
+            <v:imagedata r:id="rId12" o:title=""/>
+          </v:shape>
+          <o:OLEObject Type="Embed" ProgID="Visio.Drawing.15" ShapeID="_x0000_i1059" DrawAspect="Content" ObjectID="_1698557698" r:id="rId13"/>
+        </w:object>
+      </w:r>
+    </w:p>
+    <w:p>
+      <w:pPr>
+        <w:pStyle w:val="a7"/>
+      </w:pPr>
+      <w:r>
+        <w:t>Рисунок 4.1. - Классы для работы с пользователем</w:t>
+      </w:r>
+    </w:p>
+    <w:p>
+      <w:pPr>
+        <w:spacing w:after="200"/>
+        <w:rPr>
+          <w:lang w:val="ru-RU"/>
+        </w:rPr>
+      </w:pPr>
+      <w:r>
+        <w:rPr>
+          <w:lang w:val="ru-RU"/>
+        </w:rPr>
+        <w:t>В блоках мы указываем название класса, поля и методы, из которых он состоит. Все классы в диаграммах не имеют методов, ибо для реализации приложения в этом нет необходимости. Через двоеточие мы обозначаем тип данных поля. Знаком «+» мы говорим о том, что поле доступно для использования вне класса. «</w:t>
+      </w:r>
+      <w:proofErr w:type="gramStart"/>
+      <w:r>
+        <w:rPr>
+          <w:lang w:val="ru-RU"/>
+        </w:rPr>
+        <w:t>1..</w:t>
+      </w:r>
+      <w:proofErr w:type="gramEnd"/>
+      <w:r>
+        <w:rPr>
+          <w:lang w:val="ru-RU"/>
+        </w:rPr>
+        <w:t>*» обозначает тип связи один-ко-многим.</w:t>
+      </w:r>
+    </w:p>
+    <w:p>
+      <w:pPr>
+        <w:pStyle w:val="a3"/>
+        <w:keepNext/>
+      </w:pPr>
+      <w:r>
+        <w:object w:dxaOrig="11449" w:dyaOrig="8101" w14:anchorId="14D6EE00">
+          <v:shape id="_x0000_i1061" type="#_x0000_t75" style="width:438.1pt;height:310.2pt" o:ole="">
+            <v:imagedata r:id="rId14" o:title=""/>
+          </v:shape>
+          <o:OLEObject Type="Embed" ProgID="Visio.Drawing.15" ShapeID="_x0000_i1061" DrawAspect="Content" ObjectID="_1698557699" r:id="rId15"/>
+        </w:object>
+      </w:r>
+    </w:p>
+    <w:p>
+      <w:pPr>
+        <w:pStyle w:val="a7"/>
+      </w:pPr>
+      <w:r>
+        <w:t>Рисунок 4.2. - Классы для работы с основными данными</w:t>
+      </w:r>
+    </w:p>
+    <w:p>
+      <w:pPr>
+        <w:pStyle w:val="a3"/>
+        <w:keepNext/>
+      </w:pPr>
+      <w:r>
+        <w:object w:dxaOrig="12961" w:dyaOrig="12192" w14:anchorId="2B76D117">
+          <v:shape id="_x0000_i1065" type="#_x0000_t75" style="width:467.1pt;height:439.5pt" o:ole="">
+            <v:imagedata r:id="rId16" o:title=""/>
+          </v:shape>
+          <o:OLEObject Type="Embed" ProgID="Visio.Drawing.15" ShapeID="_x0000_i1065" DrawAspect="Content" ObjectID="_1698557700" r:id="rId17"/>
+        </w:object>
+      </w:r>
+    </w:p>
+    <w:p>
+      <w:pPr>
+        <w:pStyle w:val="a7"/>
+      </w:pPr>
+      <w:r>
+        <w:t>Рисунок 4.3. - Классы для работы с данными об оружии, авиации и технике</w:t>
+      </w:r>
+    </w:p>
+    <w:p>
+      <w:pPr>
+        <w:pStyle w:val="a3"/>
+        <w:keepNext/>
+      </w:pPr>
+      <w:r>
+        <w:object w:dxaOrig="14172" w:dyaOrig="12408" w14:anchorId="756ADF3E">
+          <v:shape id="_x0000_i1068" type="#_x0000_t75" style="width:467.8pt;height:409.45pt" o:ole="">
+            <v:imagedata r:id="rId18" o:title=""/>
+          </v:shape>
+          <o:OLEObject Type="Embed" ProgID="Visio.Drawing.15" ShapeID="_x0000_i1068" DrawAspect="Content" ObjectID="_1698557701" r:id="rId19"/>
+        </w:object>
+      </w:r>
+    </w:p>
+    <w:p>
+      <w:pPr>
+        <w:pStyle w:val="a7"/>
+      </w:pPr>
+      <w:r>
+        <w:t>Рисунок 4.4. - Классы для работы с тестами и опросами</w:t>
+      </w:r>
+    </w:p>
+    <w:p>
+      <w:pPr>
+        <w:pStyle w:val="a3"/>
+        <w:keepNext/>
+      </w:pPr>
+      <w:r>
+        <w:object w:dxaOrig="25788" w:dyaOrig="11293" w14:anchorId="29D39A88">
+          <v:shape id="_x0000_i1076" type="#_x0000_t75" style="width:466.75pt;height:204.55pt" o:ole="">
+            <v:imagedata r:id="rId20" o:title=""/>
+          </v:shape>
+          <o:OLEObject Type="Embed" ProgID="Visio.Drawing.15" ShapeID="_x0000_i1076" DrawAspect="Content" ObjectID="_1698557702" r:id="rId21"/>
+        </w:object>
+      </w:r>
+    </w:p>
+    <w:p>
+      <w:pPr>
+        <w:pStyle w:val="a7"/>
+      </w:pPr>
+      <w:r>
+        <w:t xml:space="preserve">Рисунок </w:t>
+      </w:r>
+      <w:r>
+        <w:t>4</w:t>
+      </w:r>
+      <w:r>
+        <w:t>.5. - Агрегация классов для работы с данными в один класс «</w:t>
+      </w:r>
+      <w:proofErr w:type="spellStart"/>
+      <w:r>
+        <w:rPr>
+          <w:lang w:val="en-US"/>
+        </w:rPr>
+        <w:t>DbDto</w:t>
+      </w:r>
+      <w:proofErr w:type="spellEnd"/>
+      <w:r>
+        <w:t>»</w:t>
+      </w:r>
+    </w:p>
+    <w:p>
+      <w:pPr>
+        <w:rPr>
+          <w:lang w:val="ru-RU"/>
+        </w:rPr>
+      </w:pPr>
+      <w:r>
+        <w:rPr>
+          <w:lang w:val="ru-RU"/>
+        </w:rPr>
+        <w:t xml:space="preserve">На рисунке 4.5 классы для работы с данными агрегируют с классом </w:t>
+      </w:r>
+      <w:proofErr w:type="spellStart"/>
+      <w:r>
+        <w:t>DbDto</w:t>
+      </w:r>
+      <w:proofErr w:type="spellEnd"/>
+      <w:r>
+        <w:rPr>
+          <w:lang w:val="ru-RU"/>
+        </w:rPr>
+        <w:t xml:space="preserve">, т.е. они могут существовать независимо от него. В данном случае это сделано для группирования классов, чтобы с ними в дальнейшем было удобно </w:t>
+      </w:r>
+      <w:r>
+        <w:rPr>
+          <w:lang w:val="ru-RU"/>
+        </w:rPr>
+        <w:lastRenderedPageBreak/>
+        <w:t xml:space="preserve">работать. Так же </w:t>
+      </w:r>
+      <w:proofErr w:type="spellStart"/>
+      <w:r>
+        <w:t>DbDto</w:t>
+      </w:r>
+      <w:proofErr w:type="spellEnd"/>
+      <w:r>
+        <w:rPr>
+          <w:lang w:val="ru-RU"/>
+        </w:rPr>
+        <w:t xml:space="preserve"> </w:t>
+      </w:r>
+      <w:r>
+        <w:rPr>
+          <w:lang w:val="ru-RU"/>
+        </w:rPr>
+        <w:t xml:space="preserve">реализует интерфейс </w:t>
+      </w:r>
+      <w:r>
+        <w:t>Serialization</w:t>
+      </w:r>
+      <w:r>
+        <w:rPr>
+          <w:lang w:val="ru-RU"/>
+        </w:rPr>
+        <w:t xml:space="preserve">, что позволит работать с данными, поступающими от сервера в формате </w:t>
+      </w:r>
+      <w:r>
+        <w:t>JSON</w:t>
+      </w:r>
+      <w:r>
+        <w:rPr>
+          <w:lang w:val="ru-RU"/>
+        </w:rPr>
+        <w:t>.</w:t>
+      </w:r>
+    </w:p>
+    <w:p>
+      <w:pPr>
+        <w:spacing w:after="200"/>
+        <w:rPr>
+          <w:lang w:val="ru-RU"/>
+        </w:rPr>
+      </w:pPr>
+      <w:r>
+        <w:rPr>
+          <w:lang w:val="ru-RU"/>
+        </w:rPr>
+        <w:t>Теперь перейдём к диаграмме пакетов. Она показывает, в каких папках (они же пакеты), будут располагаться наши классы, и как они будут ссылаться друг на друга при необходимости использования одного класса в другом (рисунок 4.6).</w:t>
+      </w:r>
+    </w:p>
+    <w:p>
+      <w:pPr>
+        <w:pStyle w:val="a3"/>
+        <w:keepNext/>
+      </w:pPr>
+      <w:r>
+        <w:object w:dxaOrig="25045" w:dyaOrig="22920" w14:anchorId="28FCCC2A">
+          <v:shape id="_x0000_i1078" type="#_x0000_t75" style="width:467.1pt;height:427.35pt" o:ole="">
+            <v:imagedata r:id="rId22" o:title=""/>
+          </v:shape>
+          <o:OLEObject Type="Embed" ProgID="Visio.Drawing.15" ShapeID="_x0000_i1078" DrawAspect="Content" ObjectID="_1698557703" r:id="rId23"/>
+        </w:object>
+      </w:r>
+    </w:p>
+    <w:p>
+      <w:pPr>
+        <w:pStyle w:val="a7"/>
+      </w:pPr>
+      <w:r>
+        <w:t>Рисунок 4.6. - Диаграмма пакетов</w:t>
+      </w:r>
+    </w:p>
+    <w:p>
+      <w:pPr>
+        <w:rPr>
+          <w:lang w:val="ru-RU"/>
+        </w:rPr>
+      </w:pPr>
+      <w:r>
+        <w:rPr>
+          <w:lang w:val="ru-RU"/>
+        </w:rPr>
+        <w:t xml:space="preserve">Так как мобильное приложение написано на языке </w:t>
+      </w:r>
+      <w:r>
+        <w:t>Java</w:t>
+      </w:r>
+      <w:r>
+        <w:rPr>
+          <w:lang w:val="ru-RU"/>
+        </w:rPr>
+        <w:t xml:space="preserve">, для получения доступа к пакетам используется ключевое слово </w:t>
+      </w:r>
+      <w:r>
+        <w:t>import</w:t>
+      </w:r>
+      <w:r>
+        <w:rPr>
+          <w:lang w:val="ru-RU"/>
+        </w:rPr>
+        <w:t>.</w:t>
+      </w:r>
+      <w:r>
+        <w:rPr>
+          <w:lang w:val="ru-RU"/>
+        </w:rPr>
+        <w:t xml:space="preserve"> </w:t>
+      </w:r>
+      <w:r>
+        <w:rPr>
+          <w:lang w:val="ru-RU"/>
+        </w:rPr>
+        <w:t>Как видно, в пакетах расположены наши классы, которые мы в дальней</w:t>
+      </w:r>
+      <w:r>
+        <w:rPr>
+          <w:lang w:val="ru-RU"/>
+        </w:rPr>
+        <w:t>шем будем использовать для работы с данными, поступающими от нашего сервера.</w:t>
+      </w:r>
     </w:p>
     <w:sectPr>
       <w:pgSz w:w="11906" w:h="16838"/>
@@ -7525,6 +7399,7 @@
     <w:lsdException w:name="HTML Sample" w:semiHidden="1" w:unhideWhenUsed="1"/>
     <w:lsdException w:name="HTML Typewriter" w:semiHidden="1" w:unhideWhenUsed="1"/>
     <w:lsdException w:name="HTML Variable" w:semiHidden="1" w:unhideWhenUsed="1"/>
+    <w:lsdException w:name="Normal Table" w:semiHidden="1" w:unhideWhenUsed="1"/>
     <w:lsdException w:name="annotation subject" w:semiHidden="1" w:unhideWhenUsed="1"/>
     <w:lsdException w:name="No List" w:semiHidden="1" w:unhideWhenUsed="1"/>
     <w:lsdException w:name="Outline List 1" w:semiHidden="1" w:unhideWhenUsed="1"/>
@@ -7567,8 +7442,11 @@
     <w:lsdException w:name="Table Contemporary" w:semiHidden="1" w:unhideWhenUsed="1"/>
     <w:lsdException w:name="Table Elegant" w:semiHidden="1" w:unhideWhenUsed="1"/>
     <w:lsdException w:name="Table Professional" w:semiHidden="1" w:unhideWhenUsed="1"/>
+    <w:lsdException w:name="Table Subtle 1" w:semiHidden="1" w:unhideWhenUsed="1"/>
     <w:lsdException w:name="Table Subtle 2" w:semiHidden="1" w:unhideWhenUsed="1"/>
     <w:lsdException w:name="Table Web 1" w:semiHidden="1" w:unhideWhenUsed="1"/>
+    <w:lsdException w:name="Table Web 2" w:semiHidden="1" w:unhideWhenUsed="1"/>
+    <w:lsdException w:name="Table Web 3" w:semiHidden="1" w:unhideWhenUsed="1"/>
     <w:lsdException w:name="Balloon Text" w:semiHidden="1" w:unhideWhenUsed="1"/>
     <w:lsdException w:name="Table Grid" w:uiPriority="39"/>
     <w:lsdException w:name="Table Theme" w:semiHidden="1" w:unhideWhenUsed="1"/>
@@ -7993,21 +7871,23 @@
   </w:style>
   <w:style w:type="paragraph" w:styleId="a7">
     <w:name w:val="caption"/>
+    <w:aliases w:val="рисунка"/>
     <w:basedOn w:val="a"/>
     <w:next w:val="a"/>
+    <w:autoRedefine/>
     <w:uiPriority w:val="35"/>
     <w:unhideWhenUsed/>
     <w:qFormat/>
-    <w:rsid w:val="00D113FB"/>
+    <w:rsid w:val="00EA3823"/>
     <w:pPr>
       <w:spacing w:after="200"/>
+      <w:ind w:firstLine="0"/>
+      <w:jc w:val="center"/>
     </w:pPr>
     <w:rPr>
-      <w:i/>
-      <w:iCs/>
-      <w:color w:val="44546A" w:themeColor="text2"/>
-      <w:sz w:val="18"/>
-      <w:szCs w:val="18"/>
+      <w:sz w:val="24"/>
+      <w:szCs w:val="24"/>
+      <w:lang w:val="ru-RU"/>
     </w:rPr>
   </w:style>
   <w:style w:type="character" w:customStyle="1" w:styleId="a6">

</xml_diff>